<commit_message>
Novo utilizador teste e design
</commit_message>
<xml_diff>
--- a/docs/MyCollection_ManualPro.docx
+++ b/docs/MyCollection_ManualPro.docx
@@ -1,6 +1,6 @@
 
 <file path=word/document.xml><?xml version="1.0" encoding="utf-8"?>
-<w:document xmlns:wpc="http://schemas.microsoft.com/office/word/2010/wordprocessingCanvas" xmlns:cx="http://schemas.microsoft.com/office/drawing/2014/chartex" xmlns:cx1="http://schemas.microsoft.com/office/drawing/2015/9/8/chartex" xmlns:cx2="http://schemas.microsoft.com/office/drawing/2015/10/21/chartex" xmlns:cx3="http://schemas.microsoft.com/office/drawing/2016/5/9/chartex" xmlns:cx4="http://schemas.microsoft.com/office/drawing/2016/5/10/chartex" xmlns:cx5="http://schemas.microsoft.com/office/drawing/2016/5/11/chartex" xmlns:cx6="http://schemas.microsoft.com/office/drawing/2016/5/12/chartex" xmlns:cx7="http://schemas.microsoft.com/office/drawing/2016/5/13/chartex" xmlns:cx8="http://schemas.microsoft.com/office/drawing/2016/5/14/chartex" xmlns:mc="http://schemas.openxmlformats.org/markup-compatibility/2006" xmlns:aink="http://schemas.microsoft.com/office/drawing/2016/ink" xmlns:am3d="http://schemas.microsoft.com/office/drawing/2017/model3d" xmlns:o="urn:schemas-microsoft-com:office:office" xmlns:r="http://schemas.openxmlformats.org/officeDocument/2006/relationships" xmlns:m="http://schemas.openxmlformats.org/officeDocument/2006/math" xmlns:v="urn:schemas-microsoft-com:vml" xmlns:wp14="http://schemas.microsoft.com/office/word/2010/wordprocessingDrawing" xmlns:wp="http://schemas.openxmlformats.org/drawingml/2006/wordprocessingDrawing" xmlns:w10="urn:schemas-microsoft-com:office:word" xmlns:w="http://schemas.openxmlformats.org/wordprocessingml/2006/main" xmlns:w14="http://schemas.microsoft.com/office/word/2010/wordml" xmlns:w15="http://schemas.microsoft.com/office/word/2012/wordml" xmlns:w16cex="http://schemas.microsoft.com/office/word/2018/wordml/cex" xmlns:w16cid="http://schemas.microsoft.com/office/word/2016/wordml/cid" xmlns:w16="http://schemas.microsoft.com/office/word/2018/wordml" xmlns:w16sdtdh="http://schemas.microsoft.com/office/word/2020/wordml/sdtdatahash" xmlns:w16se="http://schemas.microsoft.com/office/word/2015/wordml/symex" xmlns:wpg="http://schemas.microsoft.com/office/word/2010/wordprocessingGroup" xmlns:wpi="http://schemas.microsoft.com/office/word/2010/wordprocessingInk" xmlns:wne="http://schemas.microsoft.com/office/word/2006/wordml" xmlns:wps="http://schemas.microsoft.com/office/word/2010/wordprocessingShape" mc:Ignorable="w14 w15 w16se w16cid w16 w16cex w16sdtdh wp14">
+<w:document xmlns:wpc="http://schemas.microsoft.com/office/word/2010/wordprocessingCanvas" xmlns:cx="http://schemas.microsoft.com/office/drawing/2014/chartex" xmlns:cx1="http://schemas.microsoft.com/office/drawing/2015/9/8/chartex" xmlns:cx2="http://schemas.microsoft.com/office/drawing/2015/10/21/chartex" xmlns:cx3="http://schemas.microsoft.com/office/drawing/2016/5/9/chartex" xmlns:cx4="http://schemas.microsoft.com/office/drawing/2016/5/10/chartex" xmlns:cx5="http://schemas.microsoft.com/office/drawing/2016/5/11/chartex" xmlns:cx6="http://schemas.microsoft.com/office/drawing/2016/5/12/chartex" xmlns:cx7="http://schemas.microsoft.com/office/drawing/2016/5/13/chartex" xmlns:cx8="http://schemas.microsoft.com/office/drawing/2016/5/14/chartex" xmlns:mc="http://schemas.openxmlformats.org/markup-compatibility/2006" xmlns:aink="http://schemas.microsoft.com/office/drawing/2016/ink" xmlns:am3d="http://schemas.microsoft.com/office/drawing/2017/model3d" xmlns:o="urn:schemas-microsoft-com:office:office" xmlns:oel="http://schemas.microsoft.com/office/2019/extlst" xmlns:r="http://schemas.openxmlformats.org/officeDocument/2006/relationships" xmlns:m="http://schemas.openxmlformats.org/officeDocument/2006/math" xmlns:v="urn:schemas-microsoft-com:vml" xmlns:wp14="http://schemas.microsoft.com/office/word/2010/wordprocessingDrawing" xmlns:wp="http://schemas.openxmlformats.org/drawingml/2006/wordprocessingDrawing" xmlns:w10="urn:schemas-microsoft-com:office:word" xmlns:w="http://schemas.openxmlformats.org/wordprocessingml/2006/main" xmlns:w14="http://schemas.microsoft.com/office/word/2010/wordml" xmlns:w15="http://schemas.microsoft.com/office/word/2012/wordml" xmlns:w16cex="http://schemas.microsoft.com/office/word/2018/wordml/cex" xmlns:w16cid="http://schemas.microsoft.com/office/word/2016/wordml/cid" xmlns:w16="http://schemas.microsoft.com/office/word/2018/wordml" xmlns:w16du="http://schemas.microsoft.com/office/word/2023/wordml/word16du" xmlns:w16sdtdh="http://schemas.microsoft.com/office/word/2020/wordml/sdtdatahash" xmlns:w16sdtfl="http://schemas.microsoft.com/office/word/2024/wordml/sdtformatlock" xmlns:w16se="http://schemas.microsoft.com/office/word/2015/wordml/symex" xmlns:wpg="http://schemas.microsoft.com/office/word/2010/wordprocessingGroup" xmlns:wpi="http://schemas.microsoft.com/office/word/2010/wordprocessingInk" xmlns:wne="http://schemas.microsoft.com/office/word/2006/wordml" xmlns:wps="http://schemas.microsoft.com/office/word/2010/wordprocessingShape" mc:Ignorable="w14 w15 w16se w16cid w16 w16cex w16sdtdh w16sdtfl w16du wp14">
   <w:body>
     <w:p>
       <w:pPr>
@@ -245,21 +245,6 @@
           <w:pPr>
             <w:pStyle w:val="Cabealhodondice"/>
           </w:pPr>
-        </w:p>
-        <w:p>
-          <w:pPr>
-            <w:pStyle w:val="Cabealhodondice"/>
-          </w:pPr>
-        </w:p>
-        <w:p>
-          <w:pPr>
-            <w:pStyle w:val="Cabealhodondice"/>
-          </w:pPr>
-        </w:p>
-        <w:p>
-          <w:pPr>
-            <w:pStyle w:val="Cabealhodondice"/>
-          </w:pPr>
           <w:r>
             <w:t>Conteúdo</w:t>
           </w:r>
@@ -273,11 +258,7 @@
             <w:rPr>
               <w:rFonts w:eastAsiaTheme="minorEastAsia"/>
               <w:noProof/>
-              <w:kern w:val="0"/>
-              <w:sz w:val="22"/>
-              <w:szCs w:val="22"/>
               <w:lang w:eastAsia="pt-PT"/>
-              <w14:ligatures w14:val="none"/>
             </w:rPr>
           </w:pPr>
           <w:r>
@@ -298,7 +279,7 @@
             </w:rPr>
             <w:fldChar w:fldCharType="separate"/>
           </w:r>
-          <w:hyperlink w:anchor="_Toc201739086" w:history="1">
+          <w:hyperlink w:anchor="_Toc201759038" w:history="1">
             <w:r>
               <w:rPr>
                 <w:rStyle w:val="Hiperligao"/>
@@ -325,7 +306,7 @@
                 <w:noProof/>
                 <w:webHidden/>
               </w:rPr>
-              <w:instrText xml:space="preserve"> PAGEREF _Toc201739086 \h </w:instrText>
+              <w:instrText xml:space="preserve"> PAGEREF _Toc201759038 \h </w:instrText>
             </w:r>
             <w:r>
               <w:rPr>
@@ -365,14 +346,10 @@
             <w:rPr>
               <w:rFonts w:eastAsiaTheme="minorEastAsia"/>
               <w:noProof/>
-              <w:kern w:val="0"/>
-              <w:sz w:val="22"/>
-              <w:szCs w:val="22"/>
               <w:lang w:eastAsia="pt-PT"/>
-              <w14:ligatures w14:val="none"/>
             </w:rPr>
           </w:pPr>
-          <w:hyperlink w:anchor="_Toc201739087" w:history="1">
+          <w:hyperlink w:anchor="_Toc201759039" w:history="1">
             <w:r>
               <w:rPr>
                 <w:rStyle w:val="Hiperligao"/>
@@ -399,7 +376,7 @@
                 <w:noProof/>
                 <w:webHidden/>
               </w:rPr>
-              <w:instrText xml:space="preserve"> PAGEREF _Toc201739087 \h </w:instrText>
+              <w:instrText xml:space="preserve"> PAGEREF _Toc201759039 \h </w:instrText>
             </w:r>
             <w:r>
               <w:rPr>
@@ -439,14 +416,10 @@
             <w:rPr>
               <w:rFonts w:eastAsiaTheme="minorEastAsia"/>
               <w:noProof/>
-              <w:kern w:val="0"/>
-              <w:sz w:val="22"/>
-              <w:szCs w:val="22"/>
               <w:lang w:eastAsia="pt-PT"/>
-              <w14:ligatures w14:val="none"/>
             </w:rPr>
           </w:pPr>
-          <w:hyperlink w:anchor="_Toc201739088" w:history="1">
+          <w:hyperlink w:anchor="_Toc201759040" w:history="1">
             <w:r>
               <w:rPr>
                 <w:rStyle w:val="Hiperligao"/>
@@ -473,7 +446,7 @@
                 <w:noProof/>
                 <w:webHidden/>
               </w:rPr>
-              <w:instrText xml:space="preserve"> PAGEREF _Toc201739088 \h </w:instrText>
+              <w:instrText xml:space="preserve"> PAGEREF _Toc201759040 \h </w:instrText>
             </w:r>
             <w:r>
               <w:rPr>
@@ -513,14 +486,10 @@
             <w:rPr>
               <w:rFonts w:eastAsiaTheme="minorEastAsia"/>
               <w:noProof/>
-              <w:kern w:val="0"/>
-              <w:sz w:val="22"/>
-              <w:szCs w:val="22"/>
               <w:lang w:eastAsia="pt-PT"/>
-              <w14:ligatures w14:val="none"/>
             </w:rPr>
           </w:pPr>
-          <w:hyperlink w:anchor="_Toc201739089" w:history="1">
+          <w:hyperlink w:anchor="_Toc201759041" w:history="1">
             <w:r>
               <w:rPr>
                 <w:rStyle w:val="Hiperligao"/>
@@ -547,7 +516,7 @@
                 <w:noProof/>
                 <w:webHidden/>
               </w:rPr>
-              <w:instrText xml:space="preserve"> PAGEREF _Toc201739089 \h </w:instrText>
+              <w:instrText xml:space="preserve"> PAGEREF _Toc201759041 \h </w:instrText>
             </w:r>
             <w:r>
               <w:rPr>
@@ -587,14 +556,10 @@
             <w:rPr>
               <w:rFonts w:eastAsiaTheme="minorEastAsia"/>
               <w:noProof/>
-              <w:kern w:val="0"/>
-              <w:sz w:val="22"/>
-              <w:szCs w:val="22"/>
               <w:lang w:eastAsia="pt-PT"/>
-              <w14:ligatures w14:val="none"/>
             </w:rPr>
           </w:pPr>
-          <w:hyperlink w:anchor="_Toc201739090" w:history="1">
+          <w:hyperlink w:anchor="_Toc201759042" w:history="1">
             <w:r>
               <w:rPr>
                 <w:rStyle w:val="Hiperligao"/>
@@ -621,7 +586,7 @@
                 <w:noProof/>
                 <w:webHidden/>
               </w:rPr>
-              <w:instrText xml:space="preserve"> PAGEREF _Toc201739090 \h </w:instrText>
+              <w:instrText xml:space="preserve"> PAGEREF _Toc201759042 \h </w:instrText>
             </w:r>
             <w:r>
               <w:rPr>
@@ -661,14 +626,10 @@
             <w:rPr>
               <w:rFonts w:eastAsiaTheme="minorEastAsia"/>
               <w:noProof/>
-              <w:kern w:val="0"/>
-              <w:sz w:val="22"/>
-              <w:szCs w:val="22"/>
               <w:lang w:eastAsia="pt-PT"/>
-              <w14:ligatures w14:val="none"/>
             </w:rPr>
           </w:pPr>
-          <w:hyperlink w:anchor="_Toc201739091" w:history="1">
+          <w:hyperlink w:anchor="_Toc201759043" w:history="1">
             <w:r>
               <w:rPr>
                 <w:rStyle w:val="Hiperligao"/>
@@ -695,7 +656,7 @@
                 <w:noProof/>
                 <w:webHidden/>
               </w:rPr>
-              <w:instrText xml:space="preserve"> PAGEREF _Toc201739091 \h </w:instrText>
+              <w:instrText xml:space="preserve"> PAGEREF _Toc201759043 \h </w:instrText>
             </w:r>
             <w:r>
               <w:rPr>
@@ -715,7 +676,7 @@
                 <w:noProof/>
                 <w:webHidden/>
               </w:rPr>
-              <w:t>6</w:t>
+              <w:t>5</w:t>
             </w:r>
             <w:r>
               <w:rPr>
@@ -735,14 +696,10 @@
             <w:rPr>
               <w:rFonts w:eastAsiaTheme="minorEastAsia"/>
               <w:noProof/>
-              <w:kern w:val="0"/>
-              <w:sz w:val="22"/>
-              <w:szCs w:val="22"/>
               <w:lang w:eastAsia="pt-PT"/>
-              <w14:ligatures w14:val="none"/>
             </w:rPr>
           </w:pPr>
-          <w:hyperlink w:anchor="_Toc201739092" w:history="1">
+          <w:hyperlink w:anchor="_Toc201759044" w:history="1">
             <w:r>
               <w:rPr>
                 <w:rStyle w:val="Hiperligao"/>
@@ -769,7 +726,7 @@
                 <w:noProof/>
                 <w:webHidden/>
               </w:rPr>
-              <w:instrText xml:space="preserve"> PAGEREF _Toc201739092 \h </w:instrText>
+              <w:instrText xml:space="preserve"> PAGEREF _Toc201759044 \h </w:instrText>
             </w:r>
             <w:r>
               <w:rPr>
@@ -789,7 +746,7 @@
                 <w:noProof/>
                 <w:webHidden/>
               </w:rPr>
-              <w:t>7</w:t>
+              <w:t>6</w:t>
             </w:r>
             <w:r>
               <w:rPr>
@@ -809,14 +766,10 @@
             <w:rPr>
               <w:rFonts w:eastAsiaTheme="minorEastAsia"/>
               <w:noProof/>
-              <w:kern w:val="0"/>
-              <w:sz w:val="22"/>
-              <w:szCs w:val="22"/>
               <w:lang w:eastAsia="pt-PT"/>
-              <w14:ligatures w14:val="none"/>
             </w:rPr>
           </w:pPr>
-          <w:hyperlink w:anchor="_Toc201739093" w:history="1">
+          <w:hyperlink w:anchor="_Toc201759045" w:history="1">
             <w:r>
               <w:rPr>
                 <w:rStyle w:val="Hiperligao"/>
@@ -843,7 +796,7 @@
                 <w:noProof/>
                 <w:webHidden/>
               </w:rPr>
-              <w:instrText xml:space="preserve"> PAGEREF _Toc201739093 \h </w:instrText>
+              <w:instrText xml:space="preserve"> PAGEREF _Toc201759045 \h </w:instrText>
             </w:r>
             <w:r>
               <w:rPr>
@@ -863,7 +816,427 @@
                 <w:noProof/>
                 <w:webHidden/>
               </w:rPr>
+              <w:t>6</w:t>
+            </w:r>
+            <w:r>
+              <w:rPr>
+                <w:noProof/>
+                <w:webHidden/>
+              </w:rPr>
+              <w:fldChar w:fldCharType="end"/>
+            </w:r>
+          </w:hyperlink>
+        </w:p>
+        <w:p>
+          <w:pPr>
+            <w:pStyle w:val="ndice2"/>
+            <w:tabs>
+              <w:tab w:val="right" w:leader="dot" w:pos="8494"/>
+            </w:tabs>
+            <w:rPr>
+              <w:rFonts w:eastAsiaTheme="minorEastAsia"/>
+              <w:noProof/>
+              <w:lang w:eastAsia="pt-PT"/>
+            </w:rPr>
+          </w:pPr>
+          <w:hyperlink w:anchor="_Toc201759046" w:history="1">
+            <w:r>
+              <w:rPr>
+                <w:rStyle w:val="Hiperligao"/>
+                <w:noProof/>
+              </w:rPr>
+              <w:t>MinhaColecao e Whislist</w:t>
+            </w:r>
+            <w:r>
+              <w:rPr>
+                <w:noProof/>
+                <w:webHidden/>
+              </w:rPr>
+              <w:tab/>
+            </w:r>
+            <w:r>
+              <w:rPr>
+                <w:noProof/>
+                <w:webHidden/>
+              </w:rPr>
+              <w:fldChar w:fldCharType="begin"/>
+            </w:r>
+            <w:r>
+              <w:rPr>
+                <w:noProof/>
+                <w:webHidden/>
+              </w:rPr>
+              <w:instrText xml:space="preserve"> PAGEREF _Toc201759046 \h </w:instrText>
+            </w:r>
+            <w:r>
+              <w:rPr>
+                <w:noProof/>
+                <w:webHidden/>
+              </w:rPr>
+            </w:r>
+            <w:r>
+              <w:rPr>
+                <w:noProof/>
+                <w:webHidden/>
+              </w:rPr>
+              <w:fldChar w:fldCharType="separate"/>
+            </w:r>
+            <w:r>
+              <w:rPr>
+                <w:noProof/>
+                <w:webHidden/>
+              </w:rPr>
               <w:t>7</w:t>
+            </w:r>
+            <w:r>
+              <w:rPr>
+                <w:noProof/>
+                <w:webHidden/>
+              </w:rPr>
+              <w:fldChar w:fldCharType="end"/>
+            </w:r>
+          </w:hyperlink>
+        </w:p>
+        <w:p>
+          <w:pPr>
+            <w:pStyle w:val="ndice2"/>
+            <w:tabs>
+              <w:tab w:val="right" w:leader="dot" w:pos="8494"/>
+            </w:tabs>
+            <w:rPr>
+              <w:rFonts w:eastAsiaTheme="minorEastAsia"/>
+              <w:noProof/>
+              <w:lang w:eastAsia="pt-PT"/>
+            </w:rPr>
+          </w:pPr>
+          <w:hyperlink w:anchor="_Toc201759047" w:history="1">
+            <w:r>
+              <w:rPr>
+                <w:rStyle w:val="Hiperligao"/>
+                <w:noProof/>
+              </w:rPr>
+              <w:t>EditJogo e EditWhis</w:t>
+            </w:r>
+            <w:r>
+              <w:rPr>
+                <w:noProof/>
+                <w:webHidden/>
+              </w:rPr>
+              <w:tab/>
+            </w:r>
+            <w:r>
+              <w:rPr>
+                <w:noProof/>
+                <w:webHidden/>
+              </w:rPr>
+              <w:fldChar w:fldCharType="begin"/>
+            </w:r>
+            <w:r>
+              <w:rPr>
+                <w:noProof/>
+                <w:webHidden/>
+              </w:rPr>
+              <w:instrText xml:space="preserve"> PAGEREF _Toc201759047 \h </w:instrText>
+            </w:r>
+            <w:r>
+              <w:rPr>
+                <w:noProof/>
+                <w:webHidden/>
+              </w:rPr>
+            </w:r>
+            <w:r>
+              <w:rPr>
+                <w:noProof/>
+                <w:webHidden/>
+              </w:rPr>
+              <w:fldChar w:fldCharType="separate"/>
+            </w:r>
+            <w:r>
+              <w:rPr>
+                <w:noProof/>
+                <w:webHidden/>
+              </w:rPr>
+              <w:t>7</w:t>
+            </w:r>
+            <w:r>
+              <w:rPr>
+                <w:noProof/>
+                <w:webHidden/>
+              </w:rPr>
+              <w:fldChar w:fldCharType="end"/>
+            </w:r>
+          </w:hyperlink>
+        </w:p>
+        <w:p>
+          <w:pPr>
+            <w:pStyle w:val="ndice1"/>
+            <w:tabs>
+              <w:tab w:val="right" w:leader="dot" w:pos="8494"/>
+            </w:tabs>
+            <w:rPr>
+              <w:rFonts w:eastAsiaTheme="minorEastAsia"/>
+              <w:noProof/>
+              <w:lang w:eastAsia="pt-PT"/>
+            </w:rPr>
+          </w:pPr>
+          <w:hyperlink w:anchor="_Toc201759048" w:history="1">
+            <w:r>
+              <w:rPr>
+                <w:rStyle w:val="Hiperligao"/>
+                <w:noProof/>
+              </w:rPr>
+              <w:t>Outros</w:t>
+            </w:r>
+            <w:r>
+              <w:rPr>
+                <w:noProof/>
+                <w:webHidden/>
+              </w:rPr>
+              <w:tab/>
+            </w:r>
+            <w:r>
+              <w:rPr>
+                <w:noProof/>
+                <w:webHidden/>
+              </w:rPr>
+              <w:fldChar w:fldCharType="begin"/>
+            </w:r>
+            <w:r>
+              <w:rPr>
+                <w:noProof/>
+                <w:webHidden/>
+              </w:rPr>
+              <w:instrText xml:space="preserve"> PAGEREF _Toc201759048 \h </w:instrText>
+            </w:r>
+            <w:r>
+              <w:rPr>
+                <w:noProof/>
+                <w:webHidden/>
+              </w:rPr>
+            </w:r>
+            <w:r>
+              <w:rPr>
+                <w:noProof/>
+                <w:webHidden/>
+              </w:rPr>
+              <w:fldChar w:fldCharType="separate"/>
+            </w:r>
+            <w:r>
+              <w:rPr>
+                <w:noProof/>
+                <w:webHidden/>
+              </w:rPr>
+              <w:t>8</w:t>
+            </w:r>
+            <w:r>
+              <w:rPr>
+                <w:noProof/>
+                <w:webHidden/>
+              </w:rPr>
+              <w:fldChar w:fldCharType="end"/>
+            </w:r>
+          </w:hyperlink>
+        </w:p>
+        <w:p>
+          <w:pPr>
+            <w:pStyle w:val="ndice2"/>
+            <w:tabs>
+              <w:tab w:val="right" w:leader="dot" w:pos="8494"/>
+            </w:tabs>
+            <w:rPr>
+              <w:rFonts w:eastAsiaTheme="minorEastAsia"/>
+              <w:noProof/>
+              <w:lang w:eastAsia="pt-PT"/>
+            </w:rPr>
+          </w:pPr>
+          <w:hyperlink w:anchor="_Toc201759049" w:history="1">
+            <w:r>
+              <w:rPr>
+                <w:rStyle w:val="Hiperligao"/>
+                <w:noProof/>
+              </w:rPr>
+              <w:t>Classe HttpVerify</w:t>
+            </w:r>
+            <w:r>
+              <w:rPr>
+                <w:noProof/>
+                <w:webHidden/>
+              </w:rPr>
+              <w:tab/>
+            </w:r>
+            <w:r>
+              <w:rPr>
+                <w:noProof/>
+                <w:webHidden/>
+              </w:rPr>
+              <w:fldChar w:fldCharType="begin"/>
+            </w:r>
+            <w:r>
+              <w:rPr>
+                <w:noProof/>
+                <w:webHidden/>
+              </w:rPr>
+              <w:instrText xml:space="preserve"> PAGEREF _Toc201759049 \h </w:instrText>
+            </w:r>
+            <w:r>
+              <w:rPr>
+                <w:noProof/>
+                <w:webHidden/>
+              </w:rPr>
+            </w:r>
+            <w:r>
+              <w:rPr>
+                <w:noProof/>
+                <w:webHidden/>
+              </w:rPr>
+              <w:fldChar w:fldCharType="separate"/>
+            </w:r>
+            <w:r>
+              <w:rPr>
+                <w:noProof/>
+                <w:webHidden/>
+              </w:rPr>
+              <w:t>8</w:t>
+            </w:r>
+            <w:r>
+              <w:rPr>
+                <w:noProof/>
+                <w:webHidden/>
+              </w:rPr>
+              <w:fldChar w:fldCharType="end"/>
+            </w:r>
+          </w:hyperlink>
+        </w:p>
+        <w:p>
+          <w:pPr>
+            <w:pStyle w:val="ndice2"/>
+            <w:tabs>
+              <w:tab w:val="right" w:leader="dot" w:pos="8494"/>
+            </w:tabs>
+            <w:rPr>
+              <w:rFonts w:eastAsiaTheme="minorEastAsia"/>
+              <w:noProof/>
+              <w:lang w:eastAsia="pt-PT"/>
+            </w:rPr>
+          </w:pPr>
+          <w:hyperlink w:anchor="_Toc201759050" w:history="1">
+            <w:r>
+              <w:rPr>
+                <w:rStyle w:val="Hiperligao"/>
+                <w:noProof/>
+              </w:rPr>
+              <w:t>Guna UI</w:t>
+            </w:r>
+            <w:r>
+              <w:rPr>
+                <w:noProof/>
+                <w:webHidden/>
+              </w:rPr>
+              <w:tab/>
+            </w:r>
+            <w:r>
+              <w:rPr>
+                <w:noProof/>
+                <w:webHidden/>
+              </w:rPr>
+              <w:fldChar w:fldCharType="begin"/>
+            </w:r>
+            <w:r>
+              <w:rPr>
+                <w:noProof/>
+                <w:webHidden/>
+              </w:rPr>
+              <w:instrText xml:space="preserve"> PAGEREF _Toc201759050 \h </w:instrText>
+            </w:r>
+            <w:r>
+              <w:rPr>
+                <w:noProof/>
+                <w:webHidden/>
+              </w:rPr>
+            </w:r>
+            <w:r>
+              <w:rPr>
+                <w:noProof/>
+                <w:webHidden/>
+              </w:rPr>
+              <w:fldChar w:fldCharType="separate"/>
+            </w:r>
+            <w:r>
+              <w:rPr>
+                <w:noProof/>
+                <w:webHidden/>
+              </w:rPr>
+              <w:t>8</w:t>
+            </w:r>
+            <w:r>
+              <w:rPr>
+                <w:noProof/>
+                <w:webHidden/>
+              </w:rPr>
+              <w:fldChar w:fldCharType="end"/>
+            </w:r>
+          </w:hyperlink>
+        </w:p>
+        <w:p>
+          <w:pPr>
+            <w:pStyle w:val="ndice2"/>
+            <w:tabs>
+              <w:tab w:val="right" w:leader="dot" w:pos="8494"/>
+            </w:tabs>
+            <w:rPr>
+              <w:rFonts w:eastAsiaTheme="minorEastAsia"/>
+              <w:noProof/>
+              <w:lang w:eastAsia="pt-PT"/>
+            </w:rPr>
+          </w:pPr>
+          <w:hyperlink w:anchor="_Toc201759051" w:history="1">
+            <w:r>
+              <w:rPr>
+                <w:rStyle w:val="Hiperligao"/>
+                <w:noProof/>
+              </w:rPr>
+              <w:t>Administrador</w:t>
+            </w:r>
+            <w:r>
+              <w:rPr>
+                <w:noProof/>
+                <w:webHidden/>
+              </w:rPr>
+              <w:tab/>
+            </w:r>
+            <w:r>
+              <w:rPr>
+                <w:noProof/>
+                <w:webHidden/>
+              </w:rPr>
+              <w:fldChar w:fldCharType="begin"/>
+            </w:r>
+            <w:r>
+              <w:rPr>
+                <w:noProof/>
+                <w:webHidden/>
+              </w:rPr>
+              <w:instrText xml:space="preserve"> PAGEREF _Toc201759051 \h </w:instrText>
+            </w:r>
+            <w:r>
+              <w:rPr>
+                <w:noProof/>
+                <w:webHidden/>
+              </w:rPr>
+            </w:r>
+            <w:r>
+              <w:rPr>
+                <w:noProof/>
+                <w:webHidden/>
+              </w:rPr>
+              <w:fldChar w:fldCharType="separate"/>
+            </w:r>
+            <w:r>
+              <w:rPr>
+                <w:noProof/>
+                <w:webHidden/>
+              </w:rPr>
+              <w:t>8</w:t>
             </w:r>
             <w:r>
               <w:rPr>
@@ -909,11 +1282,13 @@
       <w:pPr>
         <w:pStyle w:val="Ttulo1"/>
       </w:pPr>
-      <w:bookmarkStart w:id="0" w:name="_Toc201739086"/>
+      <w:bookmarkStart w:id="0" w:name="_Toc201759038"/>
+      <w:proofErr w:type="spellStart"/>
       <w:r>
         <w:t>Forms</w:t>
       </w:r>
       <w:bookmarkEnd w:id="0"/>
+      <w:proofErr w:type="spellEnd"/>
     </w:p>
     <w:p>
       <w:pPr>
@@ -926,99 +1301,699 @@
       <w:pPr>
         <w:pStyle w:val="Ttulo2"/>
       </w:pPr>
-      <w:bookmarkStart w:id="1" w:name="_Toc201739087"/>
+      <w:bookmarkStart w:id="1" w:name="_Toc201759039"/>
       <w:r>
         <w:t>Form1</w:t>
       </w:r>
       <w:bookmarkEnd w:id="1"/>
     </w:p>
     <w:p>
-      <w:r>
-        <w:t>“Form1” foi o primeiro form do projeto, ele contem ligações aos forms “Login” e “SignIn” através dos respetivos botões. Um form simples que serve apenas para entrada.</w:t>
-      </w:r>
-    </w:p>
+      <w:pPr>
+        <w:jc w:val="both"/>
+      </w:pPr>
+      <w:r>
+        <w:t xml:space="preserve">“Form1” foi o primeiro </w:t>
+      </w:r>
+      <w:proofErr w:type="spellStart"/>
+      <w:r>
+        <w:t>form</w:t>
+      </w:r>
+      <w:proofErr w:type="spellEnd"/>
+      <w:r>
+        <w:t xml:space="preserve"> do projeto, ele </w:t>
+      </w:r>
+      <w:r>
+        <w:t>contém</w:t>
+      </w:r>
+      <w:r>
+        <w:t xml:space="preserve"> ligações aos </w:t>
+      </w:r>
+      <w:proofErr w:type="spellStart"/>
+      <w:r>
+        <w:t>forms</w:t>
+      </w:r>
+      <w:proofErr w:type="spellEnd"/>
+      <w:r>
+        <w:t xml:space="preserve"> “Login” e “</w:t>
+      </w:r>
+      <w:proofErr w:type="spellStart"/>
+      <w:r>
+        <w:t>SignIn</w:t>
+      </w:r>
+      <w:proofErr w:type="spellEnd"/>
+      <w:r>
+        <w:t xml:space="preserve">” através dos respetivos botões. Um </w:t>
+      </w:r>
+      <w:proofErr w:type="spellStart"/>
+      <w:r>
+        <w:t>form</w:t>
+      </w:r>
+      <w:proofErr w:type="spellEnd"/>
+      <w:r>
+        <w:t xml:space="preserve"> simples que serve apenas para entrada.</w:t>
+      </w:r>
+    </w:p>
+    <w:p/>
+    <w:p/>
+    <w:p>
+      <w:r>
+        <w:rPr>
+          <w:noProof/>
+        </w:rPr>
+        <w:drawing>
+          <wp:inline distT="0" distB="0" distL="0" distR="0" wp14:anchorId="280C5E86" wp14:editId="0BF4C19B">
+            <wp:extent cx="4563112" cy="3115110"/>
+            <wp:effectExtent l="0" t="0" r="8890" b="9525"/>
+            <wp:docPr id="1634152147" name="Imagem 1" descr="Uma imagem com texto, captura de ecrã, software, Sistema operativo&#10;&#10;Os conteúdos gerados por IA podem estar incorretos."/>
+            <wp:cNvGraphicFramePr>
+              <a:graphicFrameLocks xmlns:a="http://schemas.openxmlformats.org/drawingml/2006/main" noChangeAspect="1"/>
+            </wp:cNvGraphicFramePr>
+            <a:graphic xmlns:a="http://schemas.openxmlformats.org/drawingml/2006/main">
+              <a:graphicData uri="http://schemas.openxmlformats.org/drawingml/2006/picture">
+                <pic:pic xmlns:pic="http://schemas.openxmlformats.org/drawingml/2006/picture">
+                  <pic:nvPicPr>
+                    <pic:cNvPr id="1634152147" name="Imagem 1" descr="Uma imagem com texto, captura de ecrã, software, Sistema operativo&#10;&#10;Os conteúdos gerados por IA podem estar incorretos."/>
+                    <pic:cNvPicPr/>
+                  </pic:nvPicPr>
+                  <pic:blipFill>
+                    <a:blip r:embed="rId8"/>
+                    <a:stretch>
+                      <a:fillRect/>
+                    </a:stretch>
+                  </pic:blipFill>
+                  <pic:spPr>
+                    <a:xfrm>
+                      <a:off x="0" y="0"/>
+                      <a:ext cx="4563112" cy="3115110"/>
+                    </a:xfrm>
+                    <a:prstGeom prst="rect">
+                      <a:avLst/>
+                    </a:prstGeom>
+                  </pic:spPr>
+                </pic:pic>
+              </a:graphicData>
+            </a:graphic>
+          </wp:inline>
+        </w:drawing>
+      </w:r>
+    </w:p>
+    <w:p/>
+    <w:p>
+      <w:pPr>
+        <w:jc w:val="both"/>
+      </w:pPr>
+      <w:r>
+        <w:t xml:space="preserve">Este é o código usado em grande parte dos botões quando é preciso esconder ou </w:t>
+      </w:r>
+      <w:r>
+        <w:t xml:space="preserve">fechar um outro </w:t>
+      </w:r>
+      <w:proofErr w:type="spellStart"/>
+      <w:r>
+        <w:t>form</w:t>
+      </w:r>
+      <w:proofErr w:type="spellEnd"/>
+      <w:r>
+        <w:t>.</w:t>
+      </w:r>
+      <w:r>
+        <w:t xml:space="preserve"> Primeiro o </w:t>
+      </w:r>
+      <w:proofErr w:type="spellStart"/>
+      <w:r>
+        <w:t>form</w:t>
+      </w:r>
+      <w:proofErr w:type="spellEnd"/>
+      <w:r>
+        <w:t xml:space="preserve"> atual é escondido, o novo </w:t>
+      </w:r>
+      <w:proofErr w:type="spellStart"/>
+      <w:r>
+        <w:t>form</w:t>
+      </w:r>
+      <w:proofErr w:type="spellEnd"/>
+      <w:r>
+        <w:t xml:space="preserve"> é criado e quando for fechado vai ser verificado se, neste caso “</w:t>
+      </w:r>
+      <w:proofErr w:type="spellStart"/>
+      <w:r>
+        <w:t>MainProgram</w:t>
+      </w:r>
+      <w:proofErr w:type="spellEnd"/>
+      <w:r>
+        <w:t>”, foi aberto, se sim</w:t>
+      </w:r>
+      <w:r>
+        <w:t>,</w:t>
+      </w:r>
+      <w:r>
+        <w:t xml:space="preserve"> o </w:t>
+      </w:r>
+      <w:proofErr w:type="spellStart"/>
+      <w:r>
+        <w:t>form</w:t>
+      </w:r>
+      <w:proofErr w:type="spellEnd"/>
+      <w:r>
+        <w:t xml:space="preserve"> atual vai ser fechado</w:t>
+      </w:r>
+      <w:r>
+        <w:t>,</w:t>
+      </w:r>
+      <w:r>
+        <w:t xml:space="preserve"> se não ele volta a aparecer.</w:t>
+      </w:r>
+    </w:p>
+    <w:p/>
+    <w:p/>
     <w:p/>
     <w:p>
       <w:pPr>
         <w:pStyle w:val="Ttulo2"/>
       </w:pPr>
-      <w:bookmarkStart w:id="2" w:name="_Toc201739088"/>
+    </w:p>
+    <w:p>
+      <w:pPr>
+        <w:pStyle w:val="Ttulo2"/>
+      </w:pPr>
+      <w:bookmarkStart w:id="2" w:name="_Toc201759040"/>
+      <w:proofErr w:type="spellStart"/>
       <w:r>
         <w:t>SignIn</w:t>
       </w:r>
       <w:bookmarkEnd w:id="2"/>
-    </w:p>
-    <w:p>
-      <w:r>
-        <w:t xml:space="preserve">“SignIn” contem 3 textBox próprias do Guna UI que servem apenas para o utilizador poder introduzir dados. Ao clicar no botão “SignIn” o programa vai tentar ligar-se a base de dados e, se possível a ligação, vai fazer a verificação dos valores, conferir se </w:t>
+      <w:proofErr w:type="spellEnd"/>
+    </w:p>
+    <w:p>
+      <w:pPr>
+        <w:jc w:val="both"/>
+      </w:pPr>
+      <w:r>
+        <w:t>“</w:t>
+      </w:r>
+      <w:proofErr w:type="spellStart"/>
+      <w:r>
+        <w:t>SignIn</w:t>
+      </w:r>
+      <w:proofErr w:type="spellEnd"/>
+      <w:r>
+        <w:t xml:space="preserve">” contem 3 </w:t>
+      </w:r>
+      <w:proofErr w:type="spellStart"/>
+      <w:r>
+        <w:t>textBox</w:t>
+      </w:r>
+      <w:proofErr w:type="spellEnd"/>
+      <w:r>
+        <w:t xml:space="preserve"> próprias do Guna UI que servem apenas para o utilizador poder introduzir dados. Ao clicar no botão “</w:t>
+      </w:r>
+      <w:proofErr w:type="spellStart"/>
+      <w:r>
+        <w:t>SignIn</w:t>
+      </w:r>
+      <w:proofErr w:type="spellEnd"/>
+      <w:r>
+        <w:t xml:space="preserve">” o programa vai tentar ligar-se </w:t>
+      </w:r>
+      <w:r>
+        <w:t xml:space="preserve">à </w:t>
+      </w:r>
+      <w:r>
+        <w:t xml:space="preserve">base de dados e, se possível a ligação, vai fazer a verificação dos valores, conferir se </w:t>
       </w:r>
       <w:r>
         <w:t>já existe</w:t>
       </w:r>
       <w:r>
-        <w:t xml:space="preserve"> outros utilizadores com mesmo nome e, se as condições verificarem adicionar o novo utilizador a base de dados.</w:t>
-      </w:r>
-    </w:p>
+        <w:t xml:space="preserve"> outros utilizadores com </w:t>
+      </w:r>
+      <w:r>
+        <w:t xml:space="preserve">o </w:t>
+      </w:r>
+      <w:r>
+        <w:t xml:space="preserve">mesmo nome e, </w:t>
+      </w:r>
+      <w:r>
+        <w:t>caso</w:t>
+      </w:r>
+      <w:r>
+        <w:t xml:space="preserve"> as condições </w:t>
+      </w:r>
+      <w:r>
+        <w:t xml:space="preserve">se </w:t>
+      </w:r>
+      <w:r>
+        <w:t>verifi</w:t>
+      </w:r>
+      <w:r>
+        <w:t>quem, irá</w:t>
+      </w:r>
+      <w:r>
+        <w:t xml:space="preserve"> adicionar o novo utilizador a base de dados.</w:t>
+      </w:r>
+    </w:p>
+    <w:p/>
+    <w:p/>
     <w:p/>
     <w:p>
       <w:pPr>
         <w:pStyle w:val="Ttulo2"/>
       </w:pPr>
-      <w:bookmarkStart w:id="3" w:name="_Toc201739089"/>
+      <w:bookmarkStart w:id="3" w:name="_Toc201759041"/>
       <w:r>
         <w:t>Login</w:t>
       </w:r>
       <w:bookmarkEnd w:id="3"/>
     </w:p>
     <w:p>
+      <w:pPr>
+        <w:jc w:val="both"/>
+      </w:pPr>
       <w:r>
         <w:t xml:space="preserve">“Login” </w:t>
       </w:r>
       <w:r>
-        <w:t>é visualmente bastante similar ao “SignIn” e, de certa forma, funciona de forma parecida, ele, após ter os dados introduzidos nas textBox, vai verificar na base de dados, primeiro se o utilizador com o mesmo nome introduzido existe, segundo se a palavra introduzida é a mesma que está na base de dados. A imagem que, após clicada, esconde/mostra a palavra passe é apenas um disfarce de uma checkbox que fica invisível ao utilizador, mas visível no Visual Studio.</w:t>
-      </w:r>
-    </w:p>
+        <w:t>é visualmente bastante similar ao “</w:t>
+      </w:r>
+      <w:proofErr w:type="spellStart"/>
+      <w:r>
+        <w:t>SignIn</w:t>
+      </w:r>
+      <w:proofErr w:type="spellEnd"/>
+      <w:r>
+        <w:t xml:space="preserve">” e, de certa forma, funciona de forma parecida, ele, após ter os dados introduzidos nas </w:t>
+      </w:r>
+      <w:proofErr w:type="spellStart"/>
+      <w:r>
+        <w:t>textBox</w:t>
+      </w:r>
+      <w:proofErr w:type="spellEnd"/>
+      <w:r>
+        <w:t xml:space="preserve">, vai verificar na base de dados, primeiro se o utilizador com o mesmo nome introduzido existe, segundo se a palavra introduzida é a mesma que está na base de dados. A imagem que, após clicada, esconde/mostra a </w:t>
+      </w:r>
+      <w:r>
+        <w:t>palavra-passe</w:t>
+      </w:r>
+      <w:r>
+        <w:t xml:space="preserve"> é apenas um disfarce de uma </w:t>
+      </w:r>
+      <w:proofErr w:type="spellStart"/>
+      <w:r>
+        <w:t>checkbox</w:t>
+      </w:r>
+      <w:proofErr w:type="spellEnd"/>
+      <w:r>
+        <w:t xml:space="preserve"> que fica invisível ao utilizador, mas visível no Visual </w:t>
+      </w:r>
+      <w:proofErr w:type="spellStart"/>
+      <w:r>
+        <w:t>Studio</w:t>
+      </w:r>
+      <w:proofErr w:type="spellEnd"/>
+      <w:r>
+        <w:t>.</w:t>
+      </w:r>
+    </w:p>
+    <w:p>
+      <w:pPr>
+        <w:jc w:val="both"/>
+      </w:pPr>
+    </w:p>
+    <w:p/>
+    <w:p>
+      <w:r>
+        <w:rPr>
+          <w:noProof/>
+        </w:rPr>
+        <w:drawing>
+          <wp:inline distT="0" distB="0" distL="0" distR="0" wp14:anchorId="4DFD248E" wp14:editId="516A2781">
+            <wp:extent cx="2896004" cy="943107"/>
+            <wp:effectExtent l="0" t="0" r="0" b="9525"/>
+            <wp:docPr id="666763685" name="Imagem 1" descr="Uma imagem com texto, captura de ecrã, Tipo de letra&#10;&#10;Os conteúdos gerados por IA podem estar incorretos."/>
+            <wp:cNvGraphicFramePr>
+              <a:graphicFrameLocks xmlns:a="http://schemas.openxmlformats.org/drawingml/2006/main" noChangeAspect="1"/>
+            </wp:cNvGraphicFramePr>
+            <a:graphic xmlns:a="http://schemas.openxmlformats.org/drawingml/2006/main">
+              <a:graphicData uri="http://schemas.openxmlformats.org/drawingml/2006/picture">
+                <pic:pic xmlns:pic="http://schemas.openxmlformats.org/drawingml/2006/picture">
+                  <pic:nvPicPr>
+                    <pic:cNvPr id="666763685" name="Imagem 1" descr="Uma imagem com texto, captura de ecrã, Tipo de letra&#10;&#10;Os conteúdos gerados por IA podem estar incorretos."/>
+                    <pic:cNvPicPr/>
+                  </pic:nvPicPr>
+                  <pic:blipFill>
+                    <a:blip r:embed="rId9"/>
+                    <a:stretch>
+                      <a:fillRect/>
+                    </a:stretch>
+                  </pic:blipFill>
+                  <pic:spPr>
+                    <a:xfrm>
+                      <a:off x="0" y="0"/>
+                      <a:ext cx="2896004" cy="943107"/>
+                    </a:xfrm>
+                    <a:prstGeom prst="rect">
+                      <a:avLst/>
+                    </a:prstGeom>
+                  </pic:spPr>
+                </pic:pic>
+              </a:graphicData>
+            </a:graphic>
+          </wp:inline>
+        </w:drawing>
+      </w:r>
+    </w:p>
+    <w:p/>
+    <w:p>
+      <w:pPr>
+        <w:jc w:val="both"/>
+      </w:pPr>
+      <w:r>
+        <w:t xml:space="preserve">Parte do código que verifica se a palavra-passe que o utilizador introduziu é igual </w:t>
+      </w:r>
+      <w:r>
+        <w:t xml:space="preserve">à </w:t>
+      </w:r>
+      <w:r>
+        <w:t>palavra-passe que está guardada na base de dados.</w:t>
+      </w:r>
+    </w:p>
+    <w:p/>
+    <w:p/>
+    <w:p/>
     <w:p/>
     <w:p>
       <w:pPr>
         <w:pStyle w:val="Ttulo2"/>
       </w:pPr>
-      <w:bookmarkStart w:id="4" w:name="_Toc201739090"/>
+      <w:bookmarkStart w:id="4" w:name="_Toc201759042"/>
+      <w:proofErr w:type="spellStart"/>
       <w:r>
         <w:t>MainProgram</w:t>
       </w:r>
       <w:bookmarkEnd w:id="4"/>
-    </w:p>
-    <w:p>
-      <w:r>
-        <w:t>“MainProgram” é a home page do projeto onde se pode acessar as principais funcionalidades do programa através dos botões</w:t>
-      </w:r>
-      <w:r>
-        <w:t>. Este form tem uma função não utilizada na versão final do projeto, ela mostraria ao utilizador o jogo mais recente adicionado a sua coleção. Ela foi descartada por possíveis erros com a conta do admin e porque era visualmente “feio”, mas ainda pode ser habilitada ao tirar o comentário do código nas linhas 45 e</w:t>
+      <w:proofErr w:type="spellEnd"/>
+    </w:p>
+    <w:p>
+      <w:pPr>
+        <w:jc w:val="both"/>
+      </w:pPr>
+      <w:r>
+        <w:t>“</w:t>
+      </w:r>
+      <w:proofErr w:type="spellStart"/>
+      <w:r>
+        <w:t>MainProgram</w:t>
+      </w:r>
+      <w:proofErr w:type="spellEnd"/>
+      <w:r>
+        <w:t xml:space="preserve">” é a </w:t>
+      </w:r>
+      <w:proofErr w:type="spellStart"/>
+      <w:r>
+        <w:t>home</w:t>
+      </w:r>
+      <w:proofErr w:type="spellEnd"/>
+      <w:r>
+        <w:t xml:space="preserve"> </w:t>
+      </w:r>
+      <w:proofErr w:type="spellStart"/>
+      <w:r>
+        <w:t>page</w:t>
+      </w:r>
+      <w:proofErr w:type="spellEnd"/>
+      <w:r>
+        <w:t xml:space="preserve"> do projeto onde se pode </w:t>
+      </w:r>
+      <w:proofErr w:type="spellStart"/>
+      <w:r>
+        <w:t>acessar</w:t>
+      </w:r>
+      <w:proofErr w:type="spellEnd"/>
+      <w:r>
+        <w:t xml:space="preserve"> as principais funcionalidades do programa através dos botões</w:t>
+      </w:r>
+      <w:r>
+        <w:t xml:space="preserve">. Este </w:t>
+      </w:r>
+      <w:proofErr w:type="spellStart"/>
+      <w:r>
+        <w:t>form</w:t>
+      </w:r>
+      <w:proofErr w:type="spellEnd"/>
+      <w:r>
+        <w:t xml:space="preserve"> tem uma função não utilizada na versão final do projeto, ela mostraria ao utilizador o jogo mais recente adicionado a sua coleção. Ela foi descartada por possíveis erros com a conta do </w:t>
+      </w:r>
+      <w:r>
+        <w:t>administrado</w:t>
+      </w:r>
+      <w:r>
+        <w:t>r</w:t>
+      </w:r>
+      <w:r>
+        <w:t xml:space="preserve"> e porque era visualmente “feio”, mas ainda pode ser </w:t>
+      </w:r>
+      <w:r>
+        <w:t>habilitada</w:t>
+      </w:r>
+      <w:r>
+        <w:t xml:space="preserve"> ao tirar o comentário do código nas linhas 45 e</w:t>
       </w:r>
       <w:r>
         <w:t xml:space="preserve"> 78.</w:t>
       </w:r>
     </w:p>
-    <w:p/>
+    <w:p>
+      <w:r>
+        <w:rPr>
+          <w:noProof/>
+        </w:rPr>
+        <w:drawing>
+          <wp:inline distT="0" distB="0" distL="0" distR="0" wp14:anchorId="3E9045C4" wp14:editId="54EB6620">
+            <wp:extent cx="4262717" cy="4069356"/>
+            <wp:effectExtent l="0" t="0" r="5080" b="7620"/>
+            <wp:docPr id="1890474223" name="Imagem 1" descr="Uma imagem com texto, captura de ecrã, Tipo de letra&#10;&#10;Os conteúdos gerados por IA podem estar incorretos."/>
+            <wp:cNvGraphicFramePr>
+              <a:graphicFrameLocks xmlns:a="http://schemas.openxmlformats.org/drawingml/2006/main" noChangeAspect="1"/>
+            </wp:cNvGraphicFramePr>
+            <a:graphic xmlns:a="http://schemas.openxmlformats.org/drawingml/2006/main">
+              <a:graphicData uri="http://schemas.openxmlformats.org/drawingml/2006/picture">
+                <pic:pic xmlns:pic="http://schemas.openxmlformats.org/drawingml/2006/picture">
+                  <pic:nvPicPr>
+                    <pic:cNvPr id="1890474223" name="Imagem 1" descr="Uma imagem com texto, captura de ecrã, Tipo de letra&#10;&#10;Os conteúdos gerados por IA podem estar incorretos."/>
+                    <pic:cNvPicPr/>
+                  </pic:nvPicPr>
+                  <pic:blipFill>
+                    <a:blip r:embed="rId10"/>
+                    <a:stretch>
+                      <a:fillRect/>
+                    </a:stretch>
+                  </pic:blipFill>
+                  <pic:spPr>
+                    <a:xfrm>
+                      <a:off x="0" y="0"/>
+                      <a:ext cx="4289119" cy="4094560"/>
+                    </a:xfrm>
+                    <a:prstGeom prst="rect">
+                      <a:avLst/>
+                    </a:prstGeom>
+                  </pic:spPr>
+                </pic:pic>
+              </a:graphicData>
+            </a:graphic>
+          </wp:inline>
+        </w:drawing>
+      </w:r>
+    </w:p>
+    <w:p>
+      <w:pPr>
+        <w:jc w:val="both"/>
+      </w:pPr>
+      <w:r>
+        <w:t>Este é o código comentado, ele simplesmente ia buscar o título e a imagem do jogo com base no id de utilizado</w:t>
+      </w:r>
+      <w:r>
+        <w:t xml:space="preserve">r e depois verifica se existem jogos, se sim ele ia trocar o </w:t>
+      </w:r>
+      <w:r>
+        <w:t>nome 1 por</w:t>
+      </w:r>
+      <w:r>
+        <w:t xml:space="preserve"> </w:t>
+      </w:r>
+      <w:r>
+        <w:t>1 até chegar ao mais recente</w:t>
+      </w:r>
+      <w:r>
+        <w:t xml:space="preserve">, </w:t>
+      </w:r>
+      <w:r>
+        <w:t>se não ia esconder</w:t>
+      </w:r>
+      <w:r>
+        <w:t xml:space="preserve"> a </w:t>
+      </w:r>
+      <w:proofErr w:type="spellStart"/>
+      <w:r>
+        <w:t>PictureBox</w:t>
+      </w:r>
+      <w:proofErr w:type="spellEnd"/>
+      <w:r>
+        <w:t xml:space="preserve"> e as </w:t>
+      </w:r>
+      <w:proofErr w:type="spellStart"/>
+      <w:r>
+        <w:t>labels</w:t>
+      </w:r>
+      <w:proofErr w:type="spellEnd"/>
+      <w:r>
+        <w:t xml:space="preserve"> que lhe estavam relacionadas.</w:t>
+      </w:r>
+    </w:p>
     <w:p/>
     <w:p/>
     <w:p>
       <w:pPr>
         <w:pStyle w:val="Ttulo2"/>
       </w:pPr>
-      <w:bookmarkStart w:id="5" w:name="_Toc201739091"/>
+      <w:bookmarkStart w:id="5" w:name="_Toc201759043"/>
       <w:r>
         <w:t>Perfil</w:t>
       </w:r>
       <w:bookmarkEnd w:id="5"/>
     </w:p>
     <w:p>
-      <w:r>
-        <w:t>No form “Perfil” é mostrado ao utilizador o Nome da sua conta e o seu Id e a sua foto de perfil. Neste form é possível alterar a foto e/ou o nome do utilizador ao clicar nos respetivos botões. Foi também aqui onde testei pela primeira vez uma forma de fazer refresh</w:t>
-      </w:r>
-      <w:r>
-        <w:t xml:space="preserve"> através do botão “refresh” que é apenas visível no Visual Studio, mas que serviu de base para todas as diferentes formas de atualizar os dados no programa.</w:t>
+      <w:pPr>
+        <w:jc w:val="both"/>
+      </w:pPr>
+      <w:r>
+        <w:t xml:space="preserve">No </w:t>
+      </w:r>
+      <w:proofErr w:type="spellStart"/>
+      <w:r>
+        <w:t>form</w:t>
+      </w:r>
+      <w:proofErr w:type="spellEnd"/>
+      <w:r>
+        <w:t xml:space="preserve"> “Perfil” é mostrado ao </w:t>
+      </w:r>
+      <w:r>
+        <w:t xml:space="preserve">utilizador o </w:t>
+      </w:r>
+      <w:r>
+        <w:t>n</w:t>
+      </w:r>
+      <w:r>
+        <w:t>ome</w:t>
+      </w:r>
+      <w:r>
+        <w:t xml:space="preserve"> da sua conta</w:t>
+      </w:r>
+      <w:r>
+        <w:t>,</w:t>
+      </w:r>
+      <w:r>
+        <w:t xml:space="preserve"> o seu Id e a sua foto de perfil. Neste </w:t>
+      </w:r>
+      <w:proofErr w:type="spellStart"/>
+      <w:r>
+        <w:t>form</w:t>
+      </w:r>
+      <w:proofErr w:type="spellEnd"/>
+      <w:r>
+        <w:t xml:space="preserve"> é possível alterar a foto e/ou o nome do utilizador ao clicar nos respetivos botões. Foi também aqui onde testei pela primeira vez uma forma de fazer </w:t>
+      </w:r>
+      <w:proofErr w:type="spellStart"/>
+      <w:r>
+        <w:t>refresh</w:t>
+      </w:r>
+      <w:proofErr w:type="spellEnd"/>
+      <w:r>
+        <w:t xml:space="preserve"> através do botão “</w:t>
+      </w:r>
+      <w:proofErr w:type="spellStart"/>
+      <w:r>
+        <w:t>refresh</w:t>
+      </w:r>
+      <w:proofErr w:type="spellEnd"/>
+      <w:r>
+        <w:t xml:space="preserve">” que é apenas visível no Visual </w:t>
+      </w:r>
+      <w:proofErr w:type="spellStart"/>
+      <w:r>
+        <w:t>Studio</w:t>
+      </w:r>
+      <w:proofErr w:type="spellEnd"/>
+      <w:r>
+        <w:t>, mas que serviu de base para todas as diferentes formas de atualizar os dados no programa.</w:t>
+      </w:r>
+    </w:p>
+    <w:p>
+      <w:r>
+        <w:rPr>
+          <w:noProof/>
+        </w:rPr>
+        <w:drawing>
+          <wp:inline distT="0" distB="0" distL="0" distR="0" wp14:anchorId="01F279D9" wp14:editId="0457ECAF">
+            <wp:extent cx="4553585" cy="2991267"/>
+            <wp:effectExtent l="0" t="0" r="0" b="0"/>
+            <wp:docPr id="828857121" name="Imagem 1" descr="Uma imagem com texto, captura de ecrã, software, Software de multimédia&#10;&#10;Os conteúdos gerados por IA podem estar incorretos."/>
+            <wp:cNvGraphicFramePr>
+              <a:graphicFrameLocks xmlns:a="http://schemas.openxmlformats.org/drawingml/2006/main" noChangeAspect="1"/>
+            </wp:cNvGraphicFramePr>
+            <a:graphic xmlns:a="http://schemas.openxmlformats.org/drawingml/2006/main">
+              <a:graphicData uri="http://schemas.openxmlformats.org/drawingml/2006/picture">
+                <pic:pic xmlns:pic="http://schemas.openxmlformats.org/drawingml/2006/picture">
+                  <pic:nvPicPr>
+                    <pic:cNvPr id="828857121" name="Imagem 1" descr="Uma imagem com texto, captura de ecrã, software, Software de multimédia&#10;&#10;Os conteúdos gerados por IA podem estar incorretos."/>
+                    <pic:cNvPicPr/>
+                  </pic:nvPicPr>
+                  <pic:blipFill>
+                    <a:blip r:embed="rId11"/>
+                    <a:stretch>
+                      <a:fillRect/>
+                    </a:stretch>
+                  </pic:blipFill>
+                  <pic:spPr>
+                    <a:xfrm>
+                      <a:off x="0" y="0"/>
+                      <a:ext cx="4553585" cy="2991267"/>
+                    </a:xfrm>
+                    <a:prstGeom prst="rect">
+                      <a:avLst/>
+                    </a:prstGeom>
+                  </pic:spPr>
+                </pic:pic>
+              </a:graphicData>
+            </a:graphic>
+          </wp:inline>
+        </w:drawing>
+      </w:r>
+    </w:p>
+    <w:p>
+      <w:pPr>
+        <w:jc w:val="both"/>
+      </w:pPr>
+      <w:r>
+        <w:t xml:space="preserve">A primeira vez que tentei fazer uma forma de atualizar o perfil sem ter de fechar o </w:t>
+      </w:r>
+      <w:proofErr w:type="spellStart"/>
+      <w:r>
+        <w:t>form</w:t>
+      </w:r>
+      <w:proofErr w:type="spellEnd"/>
+      <w:r>
+        <w:t>.</w:t>
+      </w:r>
+      <w:r>
+        <w:t xml:space="preserve"> O código seleciona a foto e o nome com base no id do utilizador e depois dá os dados a uma variável que vai ser usada nas </w:t>
+      </w:r>
+      <w:proofErr w:type="spellStart"/>
+      <w:r>
+        <w:t>labels</w:t>
+      </w:r>
+      <w:proofErr w:type="spellEnd"/>
+      <w:r>
+        <w:t>. Ao ser isto uma função este código pode ser utilizado várias vezes o que faz com que ao apertar um botão os dados sejam recarregados.</w:t>
       </w:r>
     </w:p>
     <w:p/>
@@ -1026,9 +2001,18 @@
       <w:pPr>
         <w:pStyle w:val="Ttulo2"/>
       </w:pPr>
-      <w:bookmarkStart w:id="6" w:name="_Toc201739092"/>
-      <w:r>
-        <w:t>ChangePhoto e Chan</w:t>
+      <w:bookmarkStart w:id="6" w:name="_Toc201759044"/>
+      <w:proofErr w:type="spellStart"/>
+      <w:r>
+        <w:t>ChangePhoto</w:t>
+      </w:r>
+      <w:proofErr w:type="spellEnd"/>
+      <w:r>
+        <w:t xml:space="preserve"> e </w:t>
+      </w:r>
+      <w:proofErr w:type="spellStart"/>
+      <w:r>
+        <w:t>Chan</w:t>
       </w:r>
       <w:r>
         <w:t>g</w:t>
@@ -1037,10 +2021,66 @@
         <w:t>eName</w:t>
       </w:r>
       <w:bookmarkEnd w:id="6"/>
-    </w:p>
-    <w:p>
-      <w:r>
-        <w:t>Estes dois forms são bastante semelhantes, são eles que fazem a ligação à base de dados e fazem todas as verificações, assim alterando o determinado campo. O form “ChangePhoto” usa a classe “HttpVerify” que vai utilizar o método “VerifyProfile” que impede com que o utilizador introduza lixo no campo da base de dados.</w:t>
+      <w:proofErr w:type="spellEnd"/>
+    </w:p>
+    <w:p>
+      <w:pPr>
+        <w:jc w:val="both"/>
+      </w:pPr>
+      <w:r>
+        <w:t xml:space="preserve">Estes dois </w:t>
+      </w:r>
+      <w:proofErr w:type="spellStart"/>
+      <w:r>
+        <w:t>forms</w:t>
+      </w:r>
+      <w:proofErr w:type="spellEnd"/>
+      <w:r>
+        <w:t xml:space="preserve"> são bastante semelhantes, são eles que fazem a ligação à base de dados e fazem todas as verificações, assim alterando o determinado campo.</w:t>
+      </w:r>
+      <w:r>
+        <w:t xml:space="preserve"> O </w:t>
+      </w:r>
+      <w:proofErr w:type="spellStart"/>
+      <w:r>
+        <w:t>form</w:t>
+      </w:r>
+      <w:proofErr w:type="spellEnd"/>
+      <w:r>
+        <w:t xml:space="preserve"> “</w:t>
+      </w:r>
+      <w:proofErr w:type="spellStart"/>
+      <w:r>
+        <w:t>ChangePhoto</w:t>
+      </w:r>
+      <w:proofErr w:type="spellEnd"/>
+      <w:r>
+        <w:t>” usa a classe “</w:t>
+      </w:r>
+      <w:proofErr w:type="spellStart"/>
+      <w:r>
+        <w:t>HttpVerify</w:t>
+      </w:r>
+      <w:proofErr w:type="spellEnd"/>
+      <w:r>
+        <w:t>” que vai utilizar o método “</w:t>
+      </w:r>
+      <w:proofErr w:type="spellStart"/>
+      <w:r>
+        <w:t>VerifyProfile</w:t>
+      </w:r>
+      <w:proofErr w:type="spellEnd"/>
+      <w:r>
+        <w:t>”</w:t>
+      </w:r>
+      <w:r>
+        <w:t>, impedindo</w:t>
+      </w:r>
+      <w:r>
+        <w:t xml:space="preserve"> que</w:t>
+      </w:r>
+      <w:r>
+        <w:t xml:space="preserve"> o utilizador introduza lixo no campo da base de dados.</w:t>
       </w:r>
     </w:p>
     <w:p/>
@@ -1048,30 +2088,120 @@
       <w:pPr>
         <w:pStyle w:val="Ttulo2"/>
       </w:pPr>
-      <w:bookmarkStart w:id="7" w:name="_Toc201739093"/>
+      <w:bookmarkStart w:id="7" w:name="_Toc201759045"/>
       <w:r>
         <w:t>Adicionar</w:t>
       </w:r>
       <w:r>
-        <w:t>, AdicionarWish e AdicionarColecao</w:t>
+        <w:t xml:space="preserve">, </w:t>
+      </w:r>
+      <w:proofErr w:type="spellStart"/>
+      <w:r>
+        <w:t>AdicionarWish</w:t>
+      </w:r>
+      <w:proofErr w:type="spellEnd"/>
+      <w:r>
+        <w:t xml:space="preserve"> e </w:t>
+      </w:r>
+      <w:proofErr w:type="spellStart"/>
+      <w:r>
+        <w:t>AdicionarColecao</w:t>
       </w:r>
       <w:bookmarkEnd w:id="7"/>
-    </w:p>
-    <w:p>
-      <w:r>
-        <w:t>O form “Adicionar” não é nada mais que uma forma mais limpa de transitar para o form “AdicionarWish” ou “AdicionarColecao”.  Os dois outros forms são muito semelhantes, ambos fazem ligação á sua respetiva tabela</w:t>
+      <w:proofErr w:type="spellEnd"/>
+    </w:p>
+    <w:p>
+      <w:pPr>
+        <w:jc w:val="both"/>
+      </w:pPr>
+      <w:r>
+        <w:t xml:space="preserve">O </w:t>
+      </w:r>
+      <w:proofErr w:type="spellStart"/>
+      <w:r>
+        <w:t>form</w:t>
+      </w:r>
+      <w:proofErr w:type="spellEnd"/>
+      <w:r>
+        <w:t xml:space="preserve"> “Adicionar” não é nada mais que uma forma mais limpa de transitar para o </w:t>
+      </w:r>
+      <w:proofErr w:type="spellStart"/>
+      <w:r>
+        <w:t>form</w:t>
+      </w:r>
+      <w:proofErr w:type="spellEnd"/>
+      <w:r>
+        <w:t xml:space="preserve"> “</w:t>
+      </w:r>
+      <w:proofErr w:type="spellStart"/>
+      <w:r>
+        <w:t>AdicionarWish</w:t>
+      </w:r>
+      <w:proofErr w:type="spellEnd"/>
+      <w:r>
+        <w:t>” ou “</w:t>
+      </w:r>
+      <w:proofErr w:type="spellStart"/>
+      <w:r>
+        <w:t>AdicionarColecao</w:t>
+      </w:r>
+      <w:proofErr w:type="spellEnd"/>
+      <w:r>
+        <w:t xml:space="preserve">”.  Os dois outros </w:t>
+      </w:r>
+      <w:proofErr w:type="spellStart"/>
+      <w:r>
+        <w:t>forms</w:t>
+      </w:r>
+      <w:proofErr w:type="spellEnd"/>
+      <w:r>
+        <w:t xml:space="preserve"> são muito semelhantes, ambos fazem ligação </w:t>
+      </w:r>
+      <w:r>
+        <w:t xml:space="preserve">à </w:t>
+      </w:r>
+      <w:r>
+        <w:t>sua respetiva tabela</w:t>
       </w:r>
       <w:r>
         <w:t xml:space="preserve"> e, após umas simples verificações, adiciona os dados a base de dados. Ambos fazem uso da classe </w:t>
       </w:r>
       <w:r>
-        <w:t>“HttpVeriy”,</w:t>
-      </w:r>
-      <w:r>
-        <w:t xml:space="preserve"> mas usam o método “Verify” em vez do método “VerifyProfile”.</w:t>
-      </w:r>
-    </w:p>
-    <w:p/>
+        <w:t>“</w:t>
+      </w:r>
+      <w:proofErr w:type="spellStart"/>
+      <w:r>
+        <w:t>HttpVeriy</w:t>
+      </w:r>
+      <w:proofErr w:type="spellEnd"/>
+      <w:r>
+        <w:t>”,</w:t>
+      </w:r>
+      <w:r>
+        <w:t xml:space="preserve"> mas usam o método “</w:t>
+      </w:r>
+      <w:proofErr w:type="spellStart"/>
+      <w:r>
+        <w:t>Verify</w:t>
+      </w:r>
+      <w:proofErr w:type="spellEnd"/>
+      <w:r>
+        <w:t>” em vez do método “</w:t>
+      </w:r>
+      <w:proofErr w:type="spellStart"/>
+      <w:r>
+        <w:t>VerifyProfile</w:t>
+      </w:r>
+      <w:proofErr w:type="spellEnd"/>
+      <w:r>
+        <w:t>”.</w:t>
+      </w:r>
+    </w:p>
+    <w:p>
+      <w:pPr>
+        <w:jc w:val="both"/>
+      </w:pPr>
+    </w:p>
     <w:p>
       <w:pPr>
         <w:rPr>
@@ -1083,8 +2213,79 @@
       <w:pPr>
         <w:pStyle w:val="Ttulo2"/>
       </w:pPr>
-      <w:r>
-        <w:t>MinhaColecao e Whislist</w:t>
+      <w:bookmarkStart w:id="8" w:name="_Toc201759046"/>
+      <w:proofErr w:type="spellStart"/>
+      <w:r>
+        <w:t>MinhaColecao</w:t>
+      </w:r>
+      <w:proofErr w:type="spellEnd"/>
+      <w:r>
+        <w:t xml:space="preserve"> e </w:t>
+      </w:r>
+      <w:proofErr w:type="spellStart"/>
+      <w:r>
+        <w:t>Whislist</w:t>
+      </w:r>
+      <w:bookmarkEnd w:id="8"/>
+      <w:proofErr w:type="spellEnd"/>
+    </w:p>
+    <w:p>
+      <w:pPr>
+        <w:jc w:val="both"/>
+      </w:pPr>
+      <w:r>
+        <w:t xml:space="preserve">Como os dois </w:t>
+      </w:r>
+      <w:proofErr w:type="spellStart"/>
+      <w:r>
+        <w:t>forms</w:t>
+      </w:r>
+      <w:proofErr w:type="spellEnd"/>
+      <w:r>
+        <w:t xml:space="preserve"> anteriores, “</w:t>
+      </w:r>
+      <w:proofErr w:type="spellStart"/>
+      <w:r>
+        <w:t>MinhaColecao</w:t>
+      </w:r>
+      <w:proofErr w:type="spellEnd"/>
+      <w:r>
+        <w:t>” e “</w:t>
+      </w:r>
+      <w:proofErr w:type="spellStart"/>
+      <w:r>
+        <w:t>Whislist</w:t>
+      </w:r>
+      <w:proofErr w:type="spellEnd"/>
+      <w:r>
+        <w:t xml:space="preserve">” são muito parecidos no seu código e no seu design, ambos </w:t>
+      </w:r>
+      <w:r>
+        <w:t>ligam</w:t>
+      </w:r>
+      <w:r>
+        <w:t xml:space="preserve"> a base de dados e mostram ao </w:t>
+      </w:r>
+      <w:r>
+        <w:t>utilizador páginas com 6 dos seus jogos cada</w:t>
+      </w:r>
+      <w:r>
+        <w:t>,</w:t>
+      </w:r>
+      <w:r>
+        <w:t xml:space="preserve"> sendo possível</w:t>
+      </w:r>
+      <w:r>
+        <w:t xml:space="preserve"> trocar de página facilmente com os botões no canto inferior direito. É também possível editar </w:t>
+      </w:r>
+      <w:r>
+        <w:t xml:space="preserve">um determinado </w:t>
+      </w:r>
+      <w:r>
+        <w:t>registo</w:t>
+      </w:r>
+      <w:r>
+        <w:t xml:space="preserve"> ao clicar no botão editar respetivo.</w:t>
       </w:r>
     </w:p>
     <w:p>
@@ -1094,10 +2295,169 @@
         </w:rPr>
       </w:pPr>
       <w:r>
-        <w:t xml:space="preserve">Como os dois forms anteriores, “MinhaColecao” e “Whislist” são muito parecidos no seu código e no seu design, ambos ligão a base de dados e mostram ao utilizador páginas com 6 dos seus jogos cada sendo possível trocar de página facilmente com os botões no canto inferior direito. É também possível editar </w:t>
-      </w:r>
-      <w:r>
-        <w:t>um determinado registro ao clicar no botão editar respetivo.</w:t>
+        <w:rPr>
+          <w:noProof/>
+          <w:u w:val="single"/>
+        </w:rPr>
+        <w:drawing>
+          <wp:inline distT="0" distB="0" distL="0" distR="0" wp14:anchorId="287DF82A" wp14:editId="1ADC0142">
+            <wp:extent cx="3343742" cy="1190791"/>
+            <wp:effectExtent l="0" t="0" r="9525" b="9525"/>
+            <wp:docPr id="1597777152" name="Imagem 1" descr="Uma imagem com texto, captura de ecrã, Tipo de letra&#10;&#10;Os conteúdos gerados por IA podem estar incorretos."/>
+            <wp:cNvGraphicFramePr>
+              <a:graphicFrameLocks xmlns:a="http://schemas.openxmlformats.org/drawingml/2006/main" noChangeAspect="1"/>
+            </wp:cNvGraphicFramePr>
+            <a:graphic xmlns:a="http://schemas.openxmlformats.org/drawingml/2006/main">
+              <a:graphicData uri="http://schemas.openxmlformats.org/drawingml/2006/picture">
+                <pic:pic xmlns:pic="http://schemas.openxmlformats.org/drawingml/2006/picture">
+                  <pic:nvPicPr>
+                    <pic:cNvPr id="1597777152" name="Imagem 1" descr="Uma imagem com texto, captura de ecrã, Tipo de letra&#10;&#10;Os conteúdos gerados por IA podem estar incorretos."/>
+                    <pic:cNvPicPr/>
+                  </pic:nvPicPr>
+                  <pic:blipFill>
+                    <a:blip r:embed="rId12"/>
+                    <a:stretch>
+                      <a:fillRect/>
+                    </a:stretch>
+                  </pic:blipFill>
+                  <pic:spPr>
+                    <a:xfrm>
+                      <a:off x="0" y="0"/>
+                      <a:ext cx="3343742" cy="1190791"/>
+                    </a:xfrm>
+                    <a:prstGeom prst="rect">
+                      <a:avLst/>
+                    </a:prstGeom>
+                  </pic:spPr>
+                </pic:pic>
+              </a:graphicData>
+            </a:graphic>
+          </wp:inline>
+        </w:drawing>
+      </w:r>
+    </w:p>
+    <w:p>
+      <w:pPr>
+        <w:jc w:val="both"/>
+      </w:pPr>
+      <w:r>
+        <w:t>Está foi a maneir</w:t>
+      </w:r>
+      <w:r>
+        <w:t>a</w:t>
+      </w:r>
+      <w:r>
+        <w:t xml:space="preserve"> como implementei as “páginas”</w:t>
+      </w:r>
+      <w:r>
+        <w:t>.</w:t>
+      </w:r>
+      <w:r>
+        <w:t xml:space="preserve"> </w:t>
+      </w:r>
+      <w:r>
+        <w:t>P</w:t>
+      </w:r>
+      <w:r>
+        <w:t xml:space="preserve">rimeiro o programa </w:t>
+      </w:r>
+      <w:r>
+        <w:t xml:space="preserve">entra num </w:t>
+      </w:r>
+      <w:proofErr w:type="spellStart"/>
+      <w:r>
+        <w:t>loop</w:t>
+      </w:r>
+      <w:proofErr w:type="spellEnd"/>
+      <w:r>
+        <w:t xml:space="preserve"> que só acaba quando o “</w:t>
+      </w:r>
+      <w:proofErr w:type="spellStart"/>
+      <w:r>
+        <w:t>reader</w:t>
+      </w:r>
+      <w:proofErr w:type="spellEnd"/>
+      <w:r>
+        <w:t>” terminar e quando o “</w:t>
+      </w:r>
+      <w:proofErr w:type="spellStart"/>
+      <w:r>
+        <w:t>counter</w:t>
+      </w:r>
+      <w:proofErr w:type="spellEnd"/>
+      <w:r>
+        <w:t xml:space="preserve">”, que começa em -1, for maior que 6. </w:t>
+      </w:r>
+      <w:r>
+        <w:t>Depois é verificado se “</w:t>
+      </w:r>
+      <w:proofErr w:type="spellStart"/>
+      <w:r>
+        <w:t>activeLoop</w:t>
+      </w:r>
+      <w:proofErr w:type="spellEnd"/>
+      <w:r>
+        <w:t>”,</w:t>
+      </w:r>
+      <w:r>
+        <w:t xml:space="preserve"> que começa com o valor de 1, é maior ou igual a “</w:t>
+      </w:r>
+      <w:proofErr w:type="spellStart"/>
+      <w:r>
+        <w:t>passiveLoop</w:t>
+      </w:r>
+      <w:proofErr w:type="spellEnd"/>
+      <w:r>
+        <w:t xml:space="preserve">” – 6, que começa com o valor de 6. Se for verdadeiro são dados valores </w:t>
+      </w:r>
+      <w:r>
+        <w:t>à</w:t>
+      </w:r>
+      <w:r>
+        <w:t>s</w:t>
+      </w:r>
+      <w:r>
+        <w:t xml:space="preserve"> variáveis e” </w:t>
+      </w:r>
+      <w:proofErr w:type="spellStart"/>
+      <w:r>
+        <w:t>counter</w:t>
+      </w:r>
+      <w:proofErr w:type="spellEnd"/>
+      <w:r>
+        <w:t xml:space="preserve">” sobe 1. Sempre no final de cada </w:t>
+      </w:r>
+      <w:proofErr w:type="spellStart"/>
+      <w:r>
+        <w:t>loop</w:t>
+      </w:r>
+      <w:proofErr w:type="spellEnd"/>
+      <w:r>
+        <w:t xml:space="preserve"> o valor de “</w:t>
+      </w:r>
+      <w:proofErr w:type="spellStart"/>
+      <w:r>
+        <w:t>passiveLoop</w:t>
+      </w:r>
+      <w:proofErr w:type="spellEnd"/>
+      <w:r>
+        <w:t xml:space="preserve">” é adicionado 1 e quando o </w:t>
+      </w:r>
+      <w:proofErr w:type="spellStart"/>
+      <w:r>
+        <w:t>loop</w:t>
+      </w:r>
+      <w:proofErr w:type="spellEnd"/>
+      <w:r>
+        <w:t xml:space="preserve"> termina todos os valores reiniciam menos o “</w:t>
+      </w:r>
+      <w:proofErr w:type="spellStart"/>
+      <w:r>
+        <w:t>passiveLoop</w:t>
+      </w:r>
+      <w:proofErr w:type="spellEnd"/>
+      <w:r>
+        <w:t>”.</w:t>
       </w:r>
     </w:p>
     <w:p>
@@ -1111,22 +2471,101 @@
       <w:pPr>
         <w:pStyle w:val="Ttulo2"/>
       </w:pPr>
-      <w:r>
-        <w:t>EditJogo e EditWhis</w:t>
-      </w:r>
-    </w:p>
-    <w:p>
-      <w:r>
-        <w:t xml:space="preserve">Também semelhantes, estes forms são abertos após o botão editar seja clicado no respetivo form. Eles </w:t>
+      <w:bookmarkStart w:id="9" w:name="_Toc201759047"/>
+      <w:proofErr w:type="spellStart"/>
+      <w:r>
+        <w:t>EditJogo</w:t>
+      </w:r>
+      <w:proofErr w:type="spellEnd"/>
+      <w:r>
+        <w:t xml:space="preserve"> e </w:t>
+      </w:r>
+      <w:proofErr w:type="spellStart"/>
+      <w:r>
+        <w:t>EditWhis</w:t>
+      </w:r>
+      <w:bookmarkEnd w:id="9"/>
+      <w:proofErr w:type="spellEnd"/>
+    </w:p>
+    <w:p>
+      <w:pPr>
+        <w:jc w:val="both"/>
+      </w:pPr>
+      <w:r>
+        <w:t xml:space="preserve">Também semelhantes, estes </w:t>
+      </w:r>
+      <w:proofErr w:type="spellStart"/>
+      <w:r>
+        <w:t>forms</w:t>
+      </w:r>
+      <w:proofErr w:type="spellEnd"/>
+      <w:r>
+        <w:t xml:space="preserve"> são abertos</w:t>
+      </w:r>
+      <w:r>
+        <w:t>,</w:t>
+      </w:r>
+      <w:r>
+        <w:t xml:space="preserve"> após</w:t>
+      </w:r>
+      <w:r>
+        <w:t xml:space="preserve"> clicar</w:t>
+      </w:r>
+      <w:r>
+        <w:t xml:space="preserve"> </w:t>
+      </w:r>
+      <w:r>
+        <w:t>n</w:t>
+      </w:r>
+      <w:r>
+        <w:t>o botão editar</w:t>
+      </w:r>
+      <w:r>
+        <w:t>,</w:t>
+      </w:r>
+      <w:r>
+        <w:t xml:space="preserve"> no</w:t>
+      </w:r>
+      <w:r>
+        <w:t xml:space="preserve"> respetivo </w:t>
+      </w:r>
+      <w:proofErr w:type="spellStart"/>
+      <w:r>
+        <w:t>form</w:t>
+      </w:r>
+      <w:proofErr w:type="spellEnd"/>
+      <w:r>
+        <w:t xml:space="preserve">. Eles </w:t>
       </w:r>
       <w:r>
         <w:t xml:space="preserve">fazem uma </w:t>
       </w:r>
       <w:r>
-        <w:t>função parecida com os forms “Change…”, mas fazem-o de forma mais complexa e completa.</w:t>
-      </w:r>
-    </w:p>
-    <w:p/>
+        <w:t xml:space="preserve">função parecida com os </w:t>
+      </w:r>
+      <w:proofErr w:type="spellStart"/>
+      <w:r>
+        <w:t>forms</w:t>
+      </w:r>
+      <w:proofErr w:type="spellEnd"/>
+      <w:r>
+        <w:t xml:space="preserve"> “</w:t>
+      </w:r>
+      <w:proofErr w:type="spellStart"/>
+      <w:r>
+        <w:t>Change</w:t>
+      </w:r>
+      <w:proofErr w:type="spellEnd"/>
+      <w:r>
+        <w:t xml:space="preserve">…”, mas </w:t>
+      </w:r>
+      <w:r>
+        <w:t>fazem-no</w:t>
+      </w:r>
+      <w:r>
+        <w:t xml:space="preserve"> de forma mais complexa e completa.</w:t>
+      </w:r>
+    </w:p>
     <w:p/>
     <w:p/>
     <w:p/>
@@ -1136,42 +2575,262 @@
       <w:pPr>
         <w:pStyle w:val="Ttulo1"/>
       </w:pPr>
-    </w:p>
-    <w:p>
-      <w:pPr>
-        <w:pStyle w:val="Ttulo1"/>
-      </w:pPr>
-    </w:p>
-    <w:p>
-      <w:pPr>
-        <w:pStyle w:val="Ttulo1"/>
-      </w:pPr>
-    </w:p>
-    <w:p/>
-    <w:p/>
-    <w:p>
-      <w:pPr>
-        <w:pStyle w:val="Ttulo1"/>
-      </w:pPr>
-    </w:p>
-    <w:p>
-      <w:pPr>
-        <w:pStyle w:val="Ttulo1"/>
-      </w:pPr>
-    </w:p>
-    <w:p/>
-    <w:p>
-      <w:pPr>
+      <w:bookmarkStart w:id="10" w:name="_Toc201759048"/>
+      <w:r>
+        <w:t>Outros</w:t>
+      </w:r>
+      <w:bookmarkEnd w:id="10"/>
+    </w:p>
+    <w:p>
+      <w:pPr>
+        <w:pStyle w:val="Ttulo2"/>
+      </w:pPr>
+      <w:bookmarkStart w:id="11" w:name="_Toc201759049"/>
+      <w:r>
+        <w:t xml:space="preserve">Classe </w:t>
+      </w:r>
+      <w:proofErr w:type="spellStart"/>
+      <w:r>
+        <w:t>HttpVerify</w:t>
+      </w:r>
+      <w:bookmarkEnd w:id="11"/>
+      <w:proofErr w:type="spellEnd"/>
+    </w:p>
+    <w:p>
+      <w:pPr>
+        <w:jc w:val="both"/>
+      </w:pPr>
+      <w:r>
+        <w:t>A classe “</w:t>
+      </w:r>
+      <w:proofErr w:type="spellStart"/>
+      <w:r>
+        <w:t>HttpVerify</w:t>
+      </w:r>
+      <w:proofErr w:type="spellEnd"/>
+      <w:r>
+        <w:t>” tens dois métodos que já foram referidos neste documento</w:t>
+      </w:r>
+      <w:r>
+        <w:t>.</w:t>
+      </w:r>
+    </w:p>
+    <w:p>
+      <w:r>
         <w:rPr>
-          <w:b/>
-          <w:bCs/>
+          <w:noProof/>
         </w:rPr>
-      </w:pPr>
-    </w:p>
+        <w:drawing>
+          <wp:inline distT="0" distB="0" distL="0" distR="0" wp14:anchorId="713775CD" wp14:editId="17C0398C">
+            <wp:extent cx="3734321" cy="1619476"/>
+            <wp:effectExtent l="0" t="0" r="0" b="0"/>
+            <wp:docPr id="1726562990" name="Imagem 1" descr="Uma imagem com texto, captura de ecrã, software, Tipo de letra&#10;&#10;Os conteúdos gerados por IA podem estar incorretos."/>
+            <wp:cNvGraphicFramePr>
+              <a:graphicFrameLocks xmlns:a="http://schemas.openxmlformats.org/drawingml/2006/main" noChangeAspect="1"/>
+            </wp:cNvGraphicFramePr>
+            <a:graphic xmlns:a="http://schemas.openxmlformats.org/drawingml/2006/main">
+              <a:graphicData uri="http://schemas.openxmlformats.org/drawingml/2006/picture">
+                <pic:pic xmlns:pic="http://schemas.openxmlformats.org/drawingml/2006/picture">
+                  <pic:nvPicPr>
+                    <pic:cNvPr id="1726562990" name="Imagem 1" descr="Uma imagem com texto, captura de ecrã, software, Tipo de letra&#10;&#10;Os conteúdos gerados por IA podem estar incorretos."/>
+                    <pic:cNvPicPr/>
+                  </pic:nvPicPr>
+                  <pic:blipFill>
+                    <a:blip r:embed="rId13"/>
+                    <a:stretch>
+                      <a:fillRect/>
+                    </a:stretch>
+                  </pic:blipFill>
+                  <pic:spPr>
+                    <a:xfrm>
+                      <a:off x="0" y="0"/>
+                      <a:ext cx="3734321" cy="1619476"/>
+                    </a:xfrm>
+                    <a:prstGeom prst="rect">
+                      <a:avLst/>
+                    </a:prstGeom>
+                  </pic:spPr>
+                </pic:pic>
+              </a:graphicData>
+            </a:graphic>
+          </wp:inline>
+        </w:drawing>
+      </w:r>
+    </w:p>
+    <w:p>
+      <w:pPr>
+        <w:jc w:val="both"/>
+      </w:pPr>
+      <w:r>
+        <w:t>“</w:t>
+      </w:r>
+      <w:proofErr w:type="spellStart"/>
+      <w:r>
+        <w:t>Verify</w:t>
+      </w:r>
+      <w:proofErr w:type="spellEnd"/>
+      <w:r>
+        <w:t xml:space="preserve">” é usado em quase todas as verificações de </w:t>
+      </w:r>
+      <w:proofErr w:type="spellStart"/>
+      <w:r>
+        <w:t>url</w:t>
+      </w:r>
+      <w:proofErr w:type="spellEnd"/>
+      <w:r>
+        <w:t xml:space="preserve"> no código. Ele simplesmente verifica se a </w:t>
+      </w:r>
+      <w:proofErr w:type="spellStart"/>
+      <w:r>
+        <w:t>string</w:t>
+      </w:r>
+      <w:proofErr w:type="spellEnd"/>
+      <w:r>
+        <w:t xml:space="preserve"> começa por “https://”, se sim vai retornar a </w:t>
+      </w:r>
+      <w:proofErr w:type="spellStart"/>
+      <w:r>
+        <w:t>string</w:t>
+      </w:r>
+      <w:proofErr w:type="spellEnd"/>
+      <w:r>
+        <w:t xml:space="preserve"> sem modificações, ou então se a </w:t>
+      </w:r>
+      <w:proofErr w:type="spellStart"/>
+      <w:r>
+        <w:t>string</w:t>
+      </w:r>
+      <w:proofErr w:type="spellEnd"/>
+      <w:r>
+        <w:t xml:space="preserve"> estiver vazia ele vai retornar a </w:t>
+      </w:r>
+      <w:proofErr w:type="spellStart"/>
+      <w:r>
+        <w:t>string</w:t>
+      </w:r>
+      <w:proofErr w:type="spellEnd"/>
+      <w:r>
+        <w:t xml:space="preserve"> com uma imagem </w:t>
+      </w:r>
+      <w:proofErr w:type="spellStart"/>
+      <w:r>
+        <w:t>placeholder</w:t>
+      </w:r>
+      <w:proofErr w:type="spellEnd"/>
+      <w:r>
+        <w:t xml:space="preserve">. Se nenhum dos </w:t>
+      </w:r>
+      <w:r>
+        <w:t>dois for verdade</w:t>
+      </w:r>
+      <w:r>
+        <w:t xml:space="preserve"> a </w:t>
+      </w:r>
+      <w:proofErr w:type="spellStart"/>
+      <w:r>
+        <w:t>string</w:t>
+      </w:r>
+      <w:proofErr w:type="spellEnd"/>
+      <w:r>
+        <w:t xml:space="preserve"> vai retomar um código que vai ser interpretado pelo código</w:t>
+      </w:r>
+    </w:p>
+    <w:p/>
+    <w:p/>
+    <w:p>
+      <w:pPr>
+        <w:pStyle w:val="Ttulo2"/>
+      </w:pPr>
+      <w:bookmarkStart w:id="12" w:name="_Toc201759050"/>
+      <w:r>
+        <w:t>Guna UI</w:t>
+      </w:r>
+      <w:bookmarkEnd w:id="12"/>
+    </w:p>
+    <w:p>
+      <w:pPr>
+        <w:jc w:val="both"/>
+      </w:pPr>
+      <w:r>
+        <w:t xml:space="preserve">O Guna UI é uma biblioteca para Windows </w:t>
+      </w:r>
+      <w:proofErr w:type="spellStart"/>
+      <w:r>
+        <w:t>Forms</w:t>
+      </w:r>
+      <w:proofErr w:type="spellEnd"/>
+      <w:r>
+        <w:t xml:space="preserve"> que oferece componentes gráficos modernos e personalizáveis, como botões e caixas de texto com cantos arredondados, animações e estilos visuais atuais.</w:t>
+      </w:r>
+    </w:p>
+    <w:p>
+      <w:pPr>
+        <w:jc w:val="both"/>
+      </w:pPr>
+      <w:r>
+        <w:t>É usada para melhorar o design das aplicações sem alterar a lógica do código.</w:t>
+      </w:r>
+    </w:p>
+    <w:p>
+      <w:pPr>
+        <w:jc w:val="both"/>
+      </w:pPr>
+      <w:r>
+        <w:t xml:space="preserve">Ele </w:t>
+      </w:r>
+      <w:r>
+        <w:t>f</w:t>
+      </w:r>
+      <w:r>
+        <w:t>oi usado para melhorar a apresentação do código</w:t>
+      </w:r>
+      <w:r>
+        <w:t>.</w:t>
+      </w:r>
+    </w:p>
+    <w:p/>
+    <w:p>
+      <w:pPr>
+        <w:pStyle w:val="Ttulo2"/>
+      </w:pPr>
+      <w:bookmarkStart w:id="13" w:name="_Toc201759051"/>
+      <w:r>
+        <w:t>Administrador</w:t>
+      </w:r>
+      <w:bookmarkEnd w:id="13"/>
+    </w:p>
+    <w:p>
+      <w:pPr>
+        <w:jc w:val="both"/>
+      </w:pPr>
+      <w:r>
+        <w:t>O programa contém uma conta de administrador. Com ela é possível ver todos os jogos de todos os utilizadores, também é possível editar e apagar os mesmos.</w:t>
+      </w:r>
+    </w:p>
+    <w:p>
+      <w:proofErr w:type="spellStart"/>
+      <w:r>
+        <w:t>UserName</w:t>
+      </w:r>
+      <w:proofErr w:type="spellEnd"/>
+      <w:r>
+        <w:t xml:space="preserve">: </w:t>
+      </w:r>
+      <w:proofErr w:type="spellStart"/>
+      <w:r>
+        <w:t>Admin</w:t>
+      </w:r>
+      <w:proofErr w:type="spellEnd"/>
+      <w:r>
+        <w:t xml:space="preserve"> Password: @dmin</w:t>
+      </w:r>
+    </w:p>
+    <w:p/>
+    <w:p/>
     <w:p/>
     <w:sectPr>
-      <w:headerReference w:type="default" r:id="rId8"/>
-      <w:footerReference w:type="default" r:id="rId9"/>
+      <w:headerReference w:type="default" r:id="rId14"/>
+      <w:footerReference w:type="default" r:id="rId15"/>
       <w:pgSz w:w="11906" w:h="16838"/>
       <w:pgMar w:top="1417" w:right="1701" w:bottom="1417" w:left="1701" w:header="708" w:footer="708" w:gutter="0"/>
       <w:cols w:space="708"/>
@@ -1182,7 +2841,7 @@
 </file>
 
 <file path=word/endnotes.xml><?xml version="1.0" encoding="utf-8"?>
-<w:endnotes xmlns:wpc="http://schemas.microsoft.com/office/word/2010/wordprocessingCanvas" xmlns:cx="http://schemas.microsoft.com/office/drawing/2014/chartex" xmlns:cx1="http://schemas.microsoft.com/office/drawing/2015/9/8/chartex" xmlns:cx2="http://schemas.microsoft.com/office/drawing/2015/10/21/chartex" xmlns:cx3="http://schemas.microsoft.com/office/drawing/2016/5/9/chartex" xmlns:cx4="http://schemas.microsoft.com/office/drawing/2016/5/10/chartex" xmlns:cx5="http://schemas.microsoft.com/office/drawing/2016/5/11/chartex" xmlns:cx6="http://schemas.microsoft.com/office/drawing/2016/5/12/chartex" xmlns:cx7="http://schemas.microsoft.com/office/drawing/2016/5/13/chartex" xmlns:cx8="http://schemas.microsoft.com/office/drawing/2016/5/14/chartex" xmlns:mc="http://schemas.openxmlformats.org/markup-compatibility/2006" xmlns:aink="http://schemas.microsoft.com/office/drawing/2016/ink" xmlns:am3d="http://schemas.microsoft.com/office/drawing/2017/model3d" xmlns:o="urn:schemas-microsoft-com:office:office" xmlns:r="http://schemas.openxmlformats.org/officeDocument/2006/relationships" xmlns:m="http://schemas.openxmlformats.org/officeDocument/2006/math" xmlns:v="urn:schemas-microsoft-com:vml" xmlns:wp14="http://schemas.microsoft.com/office/word/2010/wordprocessingDrawing" xmlns:wp="http://schemas.openxmlformats.org/drawingml/2006/wordprocessingDrawing" xmlns:w10="urn:schemas-microsoft-com:office:word" xmlns:w="http://schemas.openxmlformats.org/wordprocessingml/2006/main" xmlns:w14="http://schemas.microsoft.com/office/word/2010/wordml" xmlns:w15="http://schemas.microsoft.com/office/word/2012/wordml" xmlns:w16cex="http://schemas.microsoft.com/office/word/2018/wordml/cex" xmlns:w16cid="http://schemas.microsoft.com/office/word/2016/wordml/cid" xmlns:w16="http://schemas.microsoft.com/office/word/2018/wordml" xmlns:w16sdtdh="http://schemas.microsoft.com/office/word/2020/wordml/sdtdatahash" xmlns:w16se="http://schemas.microsoft.com/office/word/2015/wordml/symex" xmlns:wpg="http://schemas.microsoft.com/office/word/2010/wordprocessingGroup" xmlns:wpi="http://schemas.microsoft.com/office/word/2010/wordprocessingInk" xmlns:wne="http://schemas.microsoft.com/office/word/2006/wordml" xmlns:wps="http://schemas.microsoft.com/office/word/2010/wordprocessingShape" mc:Ignorable="w14 w15 w16se w16cid w16 w16cex w16sdtdh wp14">
+<w:endnotes xmlns:wpc="http://schemas.microsoft.com/office/word/2010/wordprocessingCanvas" xmlns:cx="http://schemas.microsoft.com/office/drawing/2014/chartex" xmlns:cx1="http://schemas.microsoft.com/office/drawing/2015/9/8/chartex" xmlns:cx2="http://schemas.microsoft.com/office/drawing/2015/10/21/chartex" xmlns:cx3="http://schemas.microsoft.com/office/drawing/2016/5/9/chartex" xmlns:cx4="http://schemas.microsoft.com/office/drawing/2016/5/10/chartex" xmlns:cx5="http://schemas.microsoft.com/office/drawing/2016/5/11/chartex" xmlns:cx6="http://schemas.microsoft.com/office/drawing/2016/5/12/chartex" xmlns:cx7="http://schemas.microsoft.com/office/drawing/2016/5/13/chartex" xmlns:cx8="http://schemas.microsoft.com/office/drawing/2016/5/14/chartex" xmlns:mc="http://schemas.openxmlformats.org/markup-compatibility/2006" xmlns:aink="http://schemas.microsoft.com/office/drawing/2016/ink" xmlns:am3d="http://schemas.microsoft.com/office/drawing/2017/model3d" xmlns:o="urn:schemas-microsoft-com:office:office" xmlns:oel="http://schemas.microsoft.com/office/2019/extlst" xmlns:r="http://schemas.openxmlformats.org/officeDocument/2006/relationships" xmlns:m="http://schemas.openxmlformats.org/officeDocument/2006/math" xmlns:v="urn:schemas-microsoft-com:vml" xmlns:wp14="http://schemas.microsoft.com/office/word/2010/wordprocessingDrawing" xmlns:wp="http://schemas.openxmlformats.org/drawingml/2006/wordprocessingDrawing" xmlns:w10="urn:schemas-microsoft-com:office:word" xmlns:w="http://schemas.openxmlformats.org/wordprocessingml/2006/main" xmlns:w14="http://schemas.microsoft.com/office/word/2010/wordml" xmlns:w15="http://schemas.microsoft.com/office/word/2012/wordml" xmlns:w16cex="http://schemas.microsoft.com/office/word/2018/wordml/cex" xmlns:w16cid="http://schemas.microsoft.com/office/word/2016/wordml/cid" xmlns:w16="http://schemas.microsoft.com/office/word/2018/wordml" xmlns:w16du="http://schemas.microsoft.com/office/word/2023/wordml/word16du" xmlns:w16sdtdh="http://schemas.microsoft.com/office/word/2020/wordml/sdtdatahash" xmlns:w16sdtfl="http://schemas.microsoft.com/office/word/2024/wordml/sdtformatlock" xmlns:w16se="http://schemas.microsoft.com/office/word/2015/wordml/symex" xmlns:wpg="http://schemas.microsoft.com/office/word/2010/wordprocessingGroup" xmlns:wpi="http://schemas.microsoft.com/office/word/2010/wordprocessingInk" xmlns:wne="http://schemas.microsoft.com/office/word/2006/wordml" xmlns:wps="http://schemas.microsoft.com/office/word/2010/wordprocessingShape" mc:Ignorable="w14 w15 w16se w16cid w16 w16cex w16sdtdh w16sdtfl w16du wp14">
   <w:endnote w:type="separator" w:id="-1">
     <w:p>
       <w:pPr>
@@ -1207,7 +2866,7 @@
 </file>
 
 <file path=word/footer1.xml><?xml version="1.0" encoding="utf-8"?>
-<w:ftr xmlns:wpc="http://schemas.microsoft.com/office/word/2010/wordprocessingCanvas" xmlns:cx="http://schemas.microsoft.com/office/drawing/2014/chartex" xmlns:cx1="http://schemas.microsoft.com/office/drawing/2015/9/8/chartex" xmlns:cx2="http://schemas.microsoft.com/office/drawing/2015/10/21/chartex" xmlns:cx3="http://schemas.microsoft.com/office/drawing/2016/5/9/chartex" xmlns:cx4="http://schemas.microsoft.com/office/drawing/2016/5/10/chartex" xmlns:cx5="http://schemas.microsoft.com/office/drawing/2016/5/11/chartex" xmlns:cx6="http://schemas.microsoft.com/office/drawing/2016/5/12/chartex" xmlns:cx7="http://schemas.microsoft.com/office/drawing/2016/5/13/chartex" xmlns:cx8="http://schemas.microsoft.com/office/drawing/2016/5/14/chartex" xmlns:mc="http://schemas.openxmlformats.org/markup-compatibility/2006" xmlns:aink="http://schemas.microsoft.com/office/drawing/2016/ink" xmlns:am3d="http://schemas.microsoft.com/office/drawing/2017/model3d" xmlns:o="urn:schemas-microsoft-com:office:office" xmlns:r="http://schemas.openxmlformats.org/officeDocument/2006/relationships" xmlns:m="http://schemas.openxmlformats.org/officeDocument/2006/math" xmlns:v="urn:schemas-microsoft-com:vml" xmlns:wp14="http://schemas.microsoft.com/office/word/2010/wordprocessingDrawing" xmlns:wp="http://schemas.openxmlformats.org/drawingml/2006/wordprocessingDrawing" xmlns:w10="urn:schemas-microsoft-com:office:word" xmlns:w="http://schemas.openxmlformats.org/wordprocessingml/2006/main" xmlns:w14="http://schemas.microsoft.com/office/word/2010/wordml" xmlns:w15="http://schemas.microsoft.com/office/word/2012/wordml" xmlns:w16cex="http://schemas.microsoft.com/office/word/2018/wordml/cex" xmlns:w16cid="http://schemas.microsoft.com/office/word/2016/wordml/cid" xmlns:w16="http://schemas.microsoft.com/office/word/2018/wordml" xmlns:w16sdtdh="http://schemas.microsoft.com/office/word/2020/wordml/sdtdatahash" xmlns:w16se="http://schemas.microsoft.com/office/word/2015/wordml/symex" xmlns:wpg="http://schemas.microsoft.com/office/word/2010/wordprocessingGroup" xmlns:wpi="http://schemas.microsoft.com/office/word/2010/wordprocessingInk" xmlns:wne="http://schemas.microsoft.com/office/word/2006/wordml" xmlns:wps="http://schemas.microsoft.com/office/word/2010/wordprocessingShape" mc:Ignorable="w14 w15 w16se w16cid w16 w16cex w16sdtdh wp14">
+<w:ftr xmlns:wpc="http://schemas.microsoft.com/office/word/2010/wordprocessingCanvas" xmlns:cx="http://schemas.microsoft.com/office/drawing/2014/chartex" xmlns:cx1="http://schemas.microsoft.com/office/drawing/2015/9/8/chartex" xmlns:cx2="http://schemas.microsoft.com/office/drawing/2015/10/21/chartex" xmlns:cx3="http://schemas.microsoft.com/office/drawing/2016/5/9/chartex" xmlns:cx4="http://schemas.microsoft.com/office/drawing/2016/5/10/chartex" xmlns:cx5="http://schemas.microsoft.com/office/drawing/2016/5/11/chartex" xmlns:cx6="http://schemas.microsoft.com/office/drawing/2016/5/12/chartex" xmlns:cx7="http://schemas.microsoft.com/office/drawing/2016/5/13/chartex" xmlns:cx8="http://schemas.microsoft.com/office/drawing/2016/5/14/chartex" xmlns:mc="http://schemas.openxmlformats.org/markup-compatibility/2006" xmlns:aink="http://schemas.microsoft.com/office/drawing/2016/ink" xmlns:am3d="http://schemas.microsoft.com/office/drawing/2017/model3d" xmlns:o="urn:schemas-microsoft-com:office:office" xmlns:oel="http://schemas.microsoft.com/office/2019/extlst" xmlns:r="http://schemas.openxmlformats.org/officeDocument/2006/relationships" xmlns:m="http://schemas.openxmlformats.org/officeDocument/2006/math" xmlns:v="urn:schemas-microsoft-com:vml" xmlns:wp14="http://schemas.microsoft.com/office/word/2010/wordprocessingDrawing" xmlns:wp="http://schemas.openxmlformats.org/drawingml/2006/wordprocessingDrawing" xmlns:w10="urn:schemas-microsoft-com:office:word" xmlns:w="http://schemas.openxmlformats.org/wordprocessingml/2006/main" xmlns:w14="http://schemas.microsoft.com/office/word/2010/wordml" xmlns:w15="http://schemas.microsoft.com/office/word/2012/wordml" xmlns:w16cex="http://schemas.microsoft.com/office/word/2018/wordml/cex" xmlns:w16cid="http://schemas.microsoft.com/office/word/2016/wordml/cid" xmlns:w16="http://schemas.microsoft.com/office/word/2018/wordml" xmlns:w16du="http://schemas.microsoft.com/office/word/2023/wordml/word16du" xmlns:w16sdtdh="http://schemas.microsoft.com/office/word/2020/wordml/sdtdatahash" xmlns:w16sdtfl="http://schemas.microsoft.com/office/word/2024/wordml/sdtformatlock" xmlns:w16se="http://schemas.microsoft.com/office/word/2015/wordml/symex" xmlns:wpg="http://schemas.microsoft.com/office/word/2010/wordprocessingGroup" xmlns:wpi="http://schemas.microsoft.com/office/word/2010/wordprocessingInk" xmlns:wne="http://schemas.microsoft.com/office/word/2006/wordml" xmlns:wps="http://schemas.microsoft.com/office/word/2010/wordprocessingShape" mc:Ignorable="w14 w15 w16se w16cid w16 w16cex w16sdtdh w16sdtfl w16du wp14">
   <w:sdt>
     <w:sdtPr>
       <w:id w:val="-1054549291"/>
@@ -1216,7 +2875,6 @@
         <w:docPartUnique/>
       </w:docPartObj>
     </w:sdtPr>
-    <w:sdtEndPr/>
     <w:sdtContent>
       <w:p>
         <w:pPr>
@@ -1250,7 +2908,7 @@
 </file>
 
 <file path=word/footnotes.xml><?xml version="1.0" encoding="utf-8"?>
-<w:footnotes xmlns:wpc="http://schemas.microsoft.com/office/word/2010/wordprocessingCanvas" xmlns:cx="http://schemas.microsoft.com/office/drawing/2014/chartex" xmlns:cx1="http://schemas.microsoft.com/office/drawing/2015/9/8/chartex" xmlns:cx2="http://schemas.microsoft.com/office/drawing/2015/10/21/chartex" xmlns:cx3="http://schemas.microsoft.com/office/drawing/2016/5/9/chartex" xmlns:cx4="http://schemas.microsoft.com/office/drawing/2016/5/10/chartex" xmlns:cx5="http://schemas.microsoft.com/office/drawing/2016/5/11/chartex" xmlns:cx6="http://schemas.microsoft.com/office/drawing/2016/5/12/chartex" xmlns:cx7="http://schemas.microsoft.com/office/drawing/2016/5/13/chartex" xmlns:cx8="http://schemas.microsoft.com/office/drawing/2016/5/14/chartex" xmlns:mc="http://schemas.openxmlformats.org/markup-compatibility/2006" xmlns:aink="http://schemas.microsoft.com/office/drawing/2016/ink" xmlns:am3d="http://schemas.microsoft.com/office/drawing/2017/model3d" xmlns:o="urn:schemas-microsoft-com:office:office" xmlns:r="http://schemas.openxmlformats.org/officeDocument/2006/relationships" xmlns:m="http://schemas.openxmlformats.org/officeDocument/2006/math" xmlns:v="urn:schemas-microsoft-com:vml" xmlns:wp14="http://schemas.microsoft.com/office/word/2010/wordprocessingDrawing" xmlns:wp="http://schemas.openxmlformats.org/drawingml/2006/wordprocessingDrawing" xmlns:w10="urn:schemas-microsoft-com:office:word" xmlns:w="http://schemas.openxmlformats.org/wordprocessingml/2006/main" xmlns:w14="http://schemas.microsoft.com/office/word/2010/wordml" xmlns:w15="http://schemas.microsoft.com/office/word/2012/wordml" xmlns:w16cex="http://schemas.microsoft.com/office/word/2018/wordml/cex" xmlns:w16cid="http://schemas.microsoft.com/office/word/2016/wordml/cid" xmlns:w16="http://schemas.microsoft.com/office/word/2018/wordml" xmlns:w16sdtdh="http://schemas.microsoft.com/office/word/2020/wordml/sdtdatahash" xmlns:w16se="http://schemas.microsoft.com/office/word/2015/wordml/symex" xmlns:wpg="http://schemas.microsoft.com/office/word/2010/wordprocessingGroup" xmlns:wpi="http://schemas.microsoft.com/office/word/2010/wordprocessingInk" xmlns:wne="http://schemas.microsoft.com/office/word/2006/wordml" xmlns:wps="http://schemas.microsoft.com/office/word/2010/wordprocessingShape" mc:Ignorable="w14 w15 w16se w16cid w16 w16cex w16sdtdh wp14">
+<w:footnotes xmlns:wpc="http://schemas.microsoft.com/office/word/2010/wordprocessingCanvas" xmlns:cx="http://schemas.microsoft.com/office/drawing/2014/chartex" xmlns:cx1="http://schemas.microsoft.com/office/drawing/2015/9/8/chartex" xmlns:cx2="http://schemas.microsoft.com/office/drawing/2015/10/21/chartex" xmlns:cx3="http://schemas.microsoft.com/office/drawing/2016/5/9/chartex" xmlns:cx4="http://schemas.microsoft.com/office/drawing/2016/5/10/chartex" xmlns:cx5="http://schemas.microsoft.com/office/drawing/2016/5/11/chartex" xmlns:cx6="http://schemas.microsoft.com/office/drawing/2016/5/12/chartex" xmlns:cx7="http://schemas.microsoft.com/office/drawing/2016/5/13/chartex" xmlns:cx8="http://schemas.microsoft.com/office/drawing/2016/5/14/chartex" xmlns:mc="http://schemas.openxmlformats.org/markup-compatibility/2006" xmlns:aink="http://schemas.microsoft.com/office/drawing/2016/ink" xmlns:am3d="http://schemas.microsoft.com/office/drawing/2017/model3d" xmlns:o="urn:schemas-microsoft-com:office:office" xmlns:oel="http://schemas.microsoft.com/office/2019/extlst" xmlns:r="http://schemas.openxmlformats.org/officeDocument/2006/relationships" xmlns:m="http://schemas.openxmlformats.org/officeDocument/2006/math" xmlns:v="urn:schemas-microsoft-com:vml" xmlns:wp14="http://schemas.microsoft.com/office/word/2010/wordprocessingDrawing" xmlns:wp="http://schemas.openxmlformats.org/drawingml/2006/wordprocessingDrawing" xmlns:w10="urn:schemas-microsoft-com:office:word" xmlns:w="http://schemas.openxmlformats.org/wordprocessingml/2006/main" xmlns:w14="http://schemas.microsoft.com/office/word/2010/wordml" xmlns:w15="http://schemas.microsoft.com/office/word/2012/wordml" xmlns:w16cex="http://schemas.microsoft.com/office/word/2018/wordml/cex" xmlns:w16cid="http://schemas.microsoft.com/office/word/2016/wordml/cid" xmlns:w16="http://schemas.microsoft.com/office/word/2018/wordml" xmlns:w16du="http://schemas.microsoft.com/office/word/2023/wordml/word16du" xmlns:w16sdtdh="http://schemas.microsoft.com/office/word/2020/wordml/sdtdatahash" xmlns:w16sdtfl="http://schemas.microsoft.com/office/word/2024/wordml/sdtformatlock" xmlns:w16se="http://schemas.microsoft.com/office/word/2015/wordml/symex" xmlns:wpg="http://schemas.microsoft.com/office/word/2010/wordprocessingGroup" xmlns:wpi="http://schemas.microsoft.com/office/word/2010/wordprocessingInk" xmlns:wne="http://schemas.microsoft.com/office/word/2006/wordml" xmlns:wps="http://schemas.microsoft.com/office/word/2010/wordprocessingShape" mc:Ignorable="w14 w15 w16se w16cid w16 w16cex w16sdtdh w16sdtfl w16du wp14">
   <w:footnote w:type="separator" w:id="-1">
     <w:p>
       <w:pPr>
@@ -1275,7 +2933,7 @@
 </file>
 
 <file path=word/header1.xml><?xml version="1.0" encoding="utf-8"?>
-<w:hdr xmlns:wpc="http://schemas.microsoft.com/office/word/2010/wordprocessingCanvas" xmlns:cx="http://schemas.microsoft.com/office/drawing/2014/chartex" xmlns:cx1="http://schemas.microsoft.com/office/drawing/2015/9/8/chartex" xmlns:cx2="http://schemas.microsoft.com/office/drawing/2015/10/21/chartex" xmlns:cx3="http://schemas.microsoft.com/office/drawing/2016/5/9/chartex" xmlns:cx4="http://schemas.microsoft.com/office/drawing/2016/5/10/chartex" xmlns:cx5="http://schemas.microsoft.com/office/drawing/2016/5/11/chartex" xmlns:cx6="http://schemas.microsoft.com/office/drawing/2016/5/12/chartex" xmlns:cx7="http://schemas.microsoft.com/office/drawing/2016/5/13/chartex" xmlns:cx8="http://schemas.microsoft.com/office/drawing/2016/5/14/chartex" xmlns:mc="http://schemas.openxmlformats.org/markup-compatibility/2006" xmlns:aink="http://schemas.microsoft.com/office/drawing/2016/ink" xmlns:am3d="http://schemas.microsoft.com/office/drawing/2017/model3d" xmlns:o="urn:schemas-microsoft-com:office:office" xmlns:r="http://schemas.openxmlformats.org/officeDocument/2006/relationships" xmlns:m="http://schemas.openxmlformats.org/officeDocument/2006/math" xmlns:v="urn:schemas-microsoft-com:vml" xmlns:wp14="http://schemas.microsoft.com/office/word/2010/wordprocessingDrawing" xmlns:wp="http://schemas.openxmlformats.org/drawingml/2006/wordprocessingDrawing" xmlns:w10="urn:schemas-microsoft-com:office:word" xmlns:w="http://schemas.openxmlformats.org/wordprocessingml/2006/main" xmlns:w14="http://schemas.microsoft.com/office/word/2010/wordml" xmlns:w15="http://schemas.microsoft.com/office/word/2012/wordml" xmlns:w16cex="http://schemas.microsoft.com/office/word/2018/wordml/cex" xmlns:w16cid="http://schemas.microsoft.com/office/word/2016/wordml/cid" xmlns:w16="http://schemas.microsoft.com/office/word/2018/wordml" xmlns:w16sdtdh="http://schemas.microsoft.com/office/word/2020/wordml/sdtdatahash" xmlns:w16se="http://schemas.microsoft.com/office/word/2015/wordml/symex" xmlns:wpg="http://schemas.microsoft.com/office/word/2010/wordprocessingGroup" xmlns:wpi="http://schemas.microsoft.com/office/word/2010/wordprocessingInk" xmlns:wne="http://schemas.microsoft.com/office/word/2006/wordml" xmlns:wps="http://schemas.microsoft.com/office/word/2010/wordprocessingShape" mc:Ignorable="w14 w15 w16se w16cid w16 w16cex w16sdtdh wp14">
+<w:hdr xmlns:wpc="http://schemas.microsoft.com/office/word/2010/wordprocessingCanvas" xmlns:cx="http://schemas.microsoft.com/office/drawing/2014/chartex" xmlns:cx1="http://schemas.microsoft.com/office/drawing/2015/9/8/chartex" xmlns:cx2="http://schemas.microsoft.com/office/drawing/2015/10/21/chartex" xmlns:cx3="http://schemas.microsoft.com/office/drawing/2016/5/9/chartex" xmlns:cx4="http://schemas.microsoft.com/office/drawing/2016/5/10/chartex" xmlns:cx5="http://schemas.microsoft.com/office/drawing/2016/5/11/chartex" xmlns:cx6="http://schemas.microsoft.com/office/drawing/2016/5/12/chartex" xmlns:cx7="http://schemas.microsoft.com/office/drawing/2016/5/13/chartex" xmlns:cx8="http://schemas.microsoft.com/office/drawing/2016/5/14/chartex" xmlns:mc="http://schemas.openxmlformats.org/markup-compatibility/2006" xmlns:aink="http://schemas.microsoft.com/office/drawing/2016/ink" xmlns:am3d="http://schemas.microsoft.com/office/drawing/2017/model3d" xmlns:o="urn:schemas-microsoft-com:office:office" xmlns:oel="http://schemas.microsoft.com/office/2019/extlst" xmlns:r="http://schemas.openxmlformats.org/officeDocument/2006/relationships" xmlns:m="http://schemas.openxmlformats.org/officeDocument/2006/math" xmlns:v="urn:schemas-microsoft-com:vml" xmlns:wp14="http://schemas.microsoft.com/office/word/2010/wordprocessingDrawing" xmlns:wp="http://schemas.openxmlformats.org/drawingml/2006/wordprocessingDrawing" xmlns:w10="urn:schemas-microsoft-com:office:word" xmlns:w="http://schemas.openxmlformats.org/wordprocessingml/2006/main" xmlns:w14="http://schemas.microsoft.com/office/word/2010/wordml" xmlns:w15="http://schemas.microsoft.com/office/word/2012/wordml" xmlns:w16cex="http://schemas.microsoft.com/office/word/2018/wordml/cex" xmlns:w16cid="http://schemas.microsoft.com/office/word/2016/wordml/cid" xmlns:w16="http://schemas.microsoft.com/office/word/2018/wordml" xmlns:w16du="http://schemas.microsoft.com/office/word/2023/wordml/word16du" xmlns:w16sdtdh="http://schemas.microsoft.com/office/word/2020/wordml/sdtdatahash" xmlns:w16sdtfl="http://schemas.microsoft.com/office/word/2024/wordml/sdtformatlock" xmlns:w16se="http://schemas.microsoft.com/office/word/2015/wordml/symex" xmlns:wpg="http://schemas.microsoft.com/office/word/2010/wordprocessingGroup" xmlns:wpi="http://schemas.microsoft.com/office/word/2010/wordprocessingInk" xmlns:wne="http://schemas.microsoft.com/office/word/2006/wordml" xmlns:wps="http://schemas.microsoft.com/office/word/2010/wordprocessingShape" mc:Ignorable="w14 w15 w16se w16cid w16 w16cex w16sdtdh w16sdtfl w16du wp14">
   <w:p>
     <w:pPr>
       <w:pStyle w:val="Cabealho"/>
@@ -1351,7 +3009,7 @@
 </file>
 
 <file path=word/styles.xml><?xml version="1.0" encoding="utf-8"?>
-<w:styles xmlns:mc="http://schemas.openxmlformats.org/markup-compatibility/2006" xmlns:r="http://schemas.openxmlformats.org/officeDocument/2006/relationships" xmlns:w="http://schemas.openxmlformats.org/wordprocessingml/2006/main" xmlns:w14="http://schemas.microsoft.com/office/word/2010/wordml" xmlns:w15="http://schemas.microsoft.com/office/word/2012/wordml" xmlns:w16cex="http://schemas.microsoft.com/office/word/2018/wordml/cex" xmlns:w16cid="http://schemas.microsoft.com/office/word/2016/wordml/cid" xmlns:w16="http://schemas.microsoft.com/office/word/2018/wordml" xmlns:w16sdtdh="http://schemas.microsoft.com/office/word/2020/wordml/sdtdatahash" xmlns:w16se="http://schemas.microsoft.com/office/word/2015/wordml/symex" mc:Ignorable="w14 w15 w16se w16cid w16 w16cex w16sdtdh">
+<w:styles xmlns:mc="http://schemas.openxmlformats.org/markup-compatibility/2006" xmlns:r="http://schemas.openxmlformats.org/officeDocument/2006/relationships" xmlns:w="http://schemas.openxmlformats.org/wordprocessingml/2006/main" xmlns:w14="http://schemas.microsoft.com/office/word/2010/wordml" xmlns:w15="http://schemas.microsoft.com/office/word/2012/wordml" xmlns:w16cex="http://schemas.microsoft.com/office/word/2018/wordml/cex" xmlns:w16cid="http://schemas.microsoft.com/office/word/2016/wordml/cid" xmlns:w16="http://schemas.microsoft.com/office/word/2018/wordml" xmlns:w16du="http://schemas.microsoft.com/office/word/2023/wordml/word16du" xmlns:w16sdtdh="http://schemas.microsoft.com/office/word/2020/wordml/sdtdatahash" xmlns:w16sdtfl="http://schemas.microsoft.com/office/word/2024/wordml/sdtformatlock" xmlns:w16se="http://schemas.microsoft.com/office/word/2015/wordml/symex" mc:Ignorable="w14 w15 w16se w16cid w16 w16cex w16sdtdh w16sdtfl w16du">
   <w:docDefaults>
     <w:rPrDefault>
       <w:rPr>

</xml_diff>